<commit_message>
Modified ReadMe to match Source\XboxLiveTraceAnalyzer-ReadMe.docx
</commit_message>
<xml_diff>
--- a/LiveTraceAnalyzerReadMe.docx
+++ b/LiveTraceAnalyzerReadMe.docx
@@ -1,6 +1,6 @@
 
 <file path=word/document.xml><?xml version="1.0" encoding="utf-8"?>
-<w:document xmlns:wpc="http://schemas.microsoft.com/office/word/2010/wordprocessingCanvas" xmlns:cx="http://schemas.microsoft.com/office/drawing/2014/chartex" xmlns:cx1="http://schemas.microsoft.com/office/drawing/2015/9/8/chartex" xmlns:mc="http://schemas.openxmlformats.org/markup-compatibility/2006" xmlns:o="urn:schemas-microsoft-com:office:office" xmlns:r="http://schemas.openxmlformats.org/officeDocument/2006/relationships" xmlns:m="http://schemas.openxmlformats.org/officeDocument/2006/math" xmlns:v="urn:schemas-microsoft-com:vml" xmlns:wp14="http://schemas.microsoft.com/office/word/2010/wordprocessingDrawing" xmlns:wp="http://schemas.openxmlformats.org/drawingml/2006/wordprocessingDrawing" xmlns:w10="urn:schemas-microsoft-com:office:word" xmlns:w="http://schemas.openxmlformats.org/wordprocessingml/2006/main" xmlns:w14="http://schemas.microsoft.com/office/word/2010/wordml" xmlns:w15="http://schemas.microsoft.com/office/word/2012/wordml" xmlns:w16se="http://schemas.microsoft.com/office/word/2015/wordml/symex" xmlns:wpg="http://schemas.microsoft.com/office/word/2010/wordprocessingGroup" xmlns:wpi="http://schemas.microsoft.com/office/word/2010/wordprocessingInk" xmlns:wne="http://schemas.microsoft.com/office/word/2006/wordml" xmlns:wps="http://schemas.microsoft.com/office/word/2010/wordprocessingShape" mc:Ignorable="w14 w15 w16se wp14">
+<w:document xmlns:wpc="http://schemas.microsoft.com/office/word/2010/wordprocessingCanvas" xmlns:cx="http://schemas.microsoft.com/office/drawing/2014/chartex" xmlns:cx1="http://schemas.microsoft.com/office/drawing/2015/9/8/chartex" xmlns:cx2="http://schemas.microsoft.com/office/drawing/2015/10/21/chartex" xmlns:cx3="http://schemas.microsoft.com/office/drawing/2016/5/9/chartex" xmlns:cx4="http://schemas.microsoft.com/office/drawing/2016/5/10/chartex" xmlns:cx5="http://schemas.microsoft.com/office/drawing/2016/5/11/chartex" xmlns:cx6="http://schemas.microsoft.com/office/drawing/2016/5/12/chartex" xmlns:cx7="http://schemas.microsoft.com/office/drawing/2016/5/13/chartex" xmlns:cx8="http://schemas.microsoft.com/office/drawing/2016/5/14/chartex" xmlns:mc="http://schemas.openxmlformats.org/markup-compatibility/2006" xmlns:aink="http://schemas.microsoft.com/office/drawing/2016/ink" xmlns:am3d="http://schemas.microsoft.com/office/drawing/2017/model3d" xmlns:o="urn:schemas-microsoft-com:office:office" xmlns:r="http://schemas.openxmlformats.org/officeDocument/2006/relationships" xmlns:m="http://schemas.openxmlformats.org/officeDocument/2006/math" xmlns:v="urn:schemas-microsoft-com:vml" xmlns:wp14="http://schemas.microsoft.com/office/word/2010/wordprocessingDrawing" xmlns:wp="http://schemas.openxmlformats.org/drawingml/2006/wordprocessingDrawing" xmlns:w10="urn:schemas-microsoft-com:office:word" xmlns:w="http://schemas.openxmlformats.org/wordprocessingml/2006/main" xmlns:w14="http://schemas.microsoft.com/office/word/2010/wordml" xmlns:w15="http://schemas.microsoft.com/office/word/2012/wordml" xmlns:w16cex="http://schemas.microsoft.com/office/word/2018/wordml/cex" xmlns:w16cid="http://schemas.microsoft.com/office/word/2016/wordml/cid" xmlns:w16="http://schemas.microsoft.com/office/word/2018/wordml" xmlns:w16se="http://schemas.microsoft.com/office/word/2015/wordml/symex" xmlns:wpg="http://schemas.microsoft.com/office/word/2010/wordprocessingGroup" xmlns:wpi="http://schemas.microsoft.com/office/word/2010/wordprocessingInk" xmlns:wne="http://schemas.microsoft.com/office/word/2006/wordml" xmlns:wps="http://schemas.microsoft.com/office/word/2010/wordprocessingShape" mc:Ignorable="w14 w15 w16se w16cid w16 w16cex wp14">
   <w:body>
     <w:p>
       <w:pPr>
@@ -15,16 +15,22 @@
         <w:pStyle w:val="Subtitle"/>
       </w:pPr>
       <w:r>
-        <w:t>V1511</w:t>
+        <w:t>V151</w:t>
+      </w:r>
+      <w:r>
+        <w:t>2</w:t>
       </w:r>
       <w:r>
         <w:t xml:space="preserve">- </w:t>
       </w:r>
       <w:r>
-        <w:t>November</w:t>
-      </w:r>
-      <w:r>
-        <w:t xml:space="preserve"> 2015</w:t>
+        <w:t>May</w:t>
+      </w:r>
+      <w:r>
+        <w:t xml:space="preserve"> 201</w:t>
+      </w:r>
+      <w:r>
+        <w:t>8</w:t>
       </w:r>
     </w:p>
     <w:p>
@@ -43,7 +49,7 @@
         <mc:AlternateContent>
           <mc:Choice Requires="wps">
             <w:drawing>
-              <wp:anchor distT="0" distB="0" distL="114300" distR="114300" simplePos="0" relativeHeight="251659264" behindDoc="0" locked="0" layoutInCell="1" allowOverlap="1" wp14:anchorId="55E4CF88" wp14:editId="45FA77D6">
+              <wp:anchor distT="0" distB="0" distL="114300" distR="114300" simplePos="0" relativeHeight="251659264" behindDoc="0" locked="0" layoutInCell="1" allowOverlap="1" wp14:anchorId="1D2BAE2F" wp14:editId="2FC60962">
                 <wp:simplePos x="0" y="0"/>
                 <wp:positionH relativeFrom="column">
                   <wp:posOffset>9525</wp:posOffset>
@@ -95,9 +101,9 @@
               </wp:anchor>
             </w:drawing>
           </mc:Choice>
-          <mc:Fallback xmlns:cx2="http://schemas.microsoft.com/office/drawing/2015/10/21/chartex">
+          <mc:Fallback>
             <w:pict>
-              <v:line w14:anchorId="6FB5DF21" id="Straight Connector 1" o:spid="_x0000_s1026" style="position:absolute;z-index:251659264;visibility:visible;mso-wrap-style:square;mso-wrap-distance-left:9pt;mso-wrap-distance-top:0;mso-wrap-distance-right:9pt;mso-wrap-distance-bottom:0;mso-position-horizontal:absolute;mso-position-horizontal-relative:text;mso-position-vertical:absolute;mso-position-vertical-relative:text" from=".75pt,1.05pt" to="471.75pt,1.05pt" o:gfxdata="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" strokecolor="#107c10" strokeweight=".5pt">
+              <v:line w14:anchorId="330C1A8C" id="Straight Connector 1" o:spid="_x0000_s1026" style="position:absolute;z-index:251659264;visibility:visible;mso-wrap-style:square;mso-wrap-distance-left:9pt;mso-wrap-distance-top:0;mso-wrap-distance-right:9pt;mso-wrap-distance-bottom:0;mso-position-horizontal:absolute;mso-position-horizontal-relative:text;mso-position-vertical:absolute;mso-position-vertical-relative:text" from=".75pt,1.05pt" to="471.75pt,1.05pt" o:gfxdata="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" strokecolor="#107c10" strokeweight=".5pt">
                 <v:stroke joinstyle="miter"/>
               </v:line>
             </w:pict>
@@ -212,35 +218,13 @@
     </w:p>
     <w:p>
       <w:r>
-        <w:t xml:space="preserve">In addition to the required input data file, the application expects to ingest a rules file. The rules file is what the application uses as values for the rules engine it uses to determine if calls are at risk of being in violation. The rules file will be provided by Microsoft. Tweaking of the </w:t>
-      </w:r>
-      <w:r>
-        <w:rPr>
-          <w:rStyle w:val="CodeChar"/>
-        </w:rPr>
-        <w:t>rules.json</w:t>
-      </w:r>
-      <w:r>
-        <w:t xml:space="preserve"> file is currently not supported, though is planned for later versions. </w:t>
-      </w:r>
-    </w:p>
-    <w:p>
-      <w:r>
-        <w:t xml:space="preserve">Currently, the application defaults to a </w:t>
-      </w:r>
-      <w:r>
-        <w:rPr>
-          <w:rStyle w:val="CodeChar"/>
-        </w:rPr>
-        <w:t>rules.json</w:t>
-      </w:r>
-      <w:r>
-        <w:t xml:space="preserve"> input data file, when no explicit -rules parameter argument is specified. </w:t>
-      </w:r>
-    </w:p>
-    <w:p>
-      <w:r>
-        <w:t xml:space="preserve">The Xbox Live Trace Analyzer will generate a report.txt file which indicates the rule that found violations, along with the details of the violations. Users can specify an alternative output directory where the application will generate the report.txt using the command line parameter -output directory with a valid directory path as an argument. </w:t>
+        <w:t>The Xbox Live Trace Analyzer will generate a report.txt file which indicates the rule that found violations, along with the details of the violations. Users can specify an alternative output directory where the application will generate the report.txt using the command line parameter -output</w:t>
+      </w:r>
+      <w:r>
+        <w:t>dir</w:t>
+      </w:r>
+      <w:r>
+        <w:t xml:space="preserve"> directory with a valid directory path as an argument. </w:t>
       </w:r>
     </w:p>
     <w:p>
@@ -272,7 +256,13 @@
         <w:pStyle w:val="Heading4"/>
       </w:pPr>
       <w:r>
-        <w:t>Launch with specific rules file</w:t>
+        <w:t xml:space="preserve">Launch with specific </w:t>
+      </w:r>
+      <w:r>
+        <w:t>data</w:t>
+      </w:r>
+      <w:r>
+        <w:t xml:space="preserve"> file</w:t>
       </w:r>
       <w:r>
         <w:t xml:space="preserve"> </w:t>
@@ -283,7 +273,19 @@
         <w:pStyle w:val="Code"/>
       </w:pPr>
       <w:r>
-        <w:t>XBLTraceAnalyzer.exe -rules myRules.json</w:t>
+        <w:t>XBLTraceAnalyzer.exe -</w:t>
+      </w:r>
+      <w:r>
+        <w:t>data</w:t>
+      </w:r>
+      <w:r>
+        <w:t xml:space="preserve"> my</w:t>
+      </w:r>
+      <w:r>
+        <w:t>Data</w:t>
+      </w:r>
+      <w:r>
+        <w:t>.json</w:t>
       </w:r>
     </w:p>
     <w:p>
@@ -294,7 +296,15 @@
         <w:t>Launch with</w:t>
       </w:r>
       <w:r>
-        <w:t xml:space="preserve"> specific data and rules files</w:t>
+        <w:t xml:space="preserve"> specific data and </w:t>
+      </w:r>
+      <w:r>
+        <w:t xml:space="preserve">output </w:t>
+      </w:r>
+      <w:bookmarkStart w:id="0" w:name="_GoBack"/>
+      <w:bookmarkEnd w:id="0"/>
+      <w:r>
+        <w:t>to specific folder</w:t>
       </w:r>
     </w:p>
     <w:p>
@@ -302,7 +312,16 @@
         <w:pStyle w:val="Code"/>
       </w:pPr>
       <w:r>
-        <w:t>XBLTraceAnalyzer.exe -data myData.json -rules myRules.json</w:t>
+        <w:t>XBLTraceAnalyzer.exe -data myData.json -</w:t>
+      </w:r>
+      <w:r>
+        <w:t>outputdir</w:t>
+      </w:r>
+      <w:r>
+        <w:t xml:space="preserve"> </w:t>
+      </w:r>
+      <w:r>
+        <w:t>c:\path\folder</w:t>
       </w:r>
     </w:p>
     <w:p>
@@ -310,6 +329,7 @@
         <w:pStyle w:val="Heading2"/>
       </w:pPr>
       <w:r>
+        <w:lastRenderedPageBreak/>
         <w:t>The Rules Engine</w:t>
       </w:r>
     </w:p>
@@ -321,64 +341,215 @@
         <w:t>several</w:t>
       </w:r>
       <w:r>
-        <w:t xml:space="preserve"> different rule types to analyze calls and call patterns for potential violations or risks. The Rules Engine initializes itself by what is found as rules parameters inside the ingested </w:t>
-      </w:r>
-      <w:r>
-        <w:rPr>
-          <w:rStyle w:val="CodeChar"/>
-        </w:rPr>
-        <w:t>rules.json</w:t>
-      </w:r>
-      <w:r>
-        <w:t xml:space="preserve"> file. Currently, manipulations of this rules file should be avoided as values have been determined as best use-case by the team at Xbox. Tweaking of the rules file is currently not supported.</w:t>
-      </w:r>
-    </w:p>
-    <w:p>
-      <w:r>
-        <w:t xml:space="preserve">Rules configurations can be specific to one of the supported </w:t>
-      </w:r>
-      <w:hyperlink w:anchor="_Supported_Endpoints" w:history="1">
+        <w:t xml:space="preserve"> different rule types to analyze calls and call patterns for potential violations or risks. </w:t>
+      </w:r>
+      <w:r>
+        <w:t>Th</w:t>
+      </w:r>
+      <w:r>
+        <w:t xml:space="preserve">e Rules Engine will prioritize </w:t>
+      </w:r>
+      <w:r>
+        <w:t xml:space="preserve">individual rules for a specific endpoint, over </w:t>
+      </w:r>
+      <w:r>
+        <w:t>configurations</w:t>
+      </w:r>
+      <w:r>
+        <w:t xml:space="preserve"> specified for all endpoints</w:t>
+      </w:r>
+      <w:r>
+        <w:t>. When the Rules Engine finds a configuration for all s</w:t>
+      </w:r>
+      <w:r>
+        <w:t>pecified endpoints</w:t>
+      </w:r>
+      <w:r>
+        <w:t>, violations are still determined per endpoint using the rules variables found in the configuration file. This means calls will be analyzed within sets mapped per endpoint, instead of one large chunk of calls.</w:t>
+      </w:r>
+    </w:p>
+    <w:p>
+      <w:pPr>
+        <w:pStyle w:val="Heading3"/>
+      </w:pPr>
+      <w:r>
+        <w:t>Rules</w:t>
+      </w:r>
+    </w:p>
+    <w:p>
+      <w:pPr>
+        <w:pStyle w:val="Heading4"/>
+      </w:pPr>
+      <w:r>
+        <w:t>Color Coding and XR Compliance</w:t>
+      </w:r>
+    </w:p>
+    <w:p>
+      <w:pPr>
+        <w:pStyle w:val="Heading4"/>
+        <w:rPr>
+          <w:rFonts w:asciiTheme="minorHAnsi" w:eastAsiaTheme="minorHAnsi" w:hAnsiTheme="minorHAnsi" w:cstheme="minorBidi"/>
+          <w:iCs w:val="0"/>
+          <w:color w:val="auto"/>
+        </w:rPr>
+      </w:pPr>
+      <w:r>
+        <w:rPr>
+          <w:rFonts w:asciiTheme="minorHAnsi" w:eastAsiaTheme="minorHAnsi" w:hAnsiTheme="minorHAnsi" w:cstheme="minorBidi"/>
+          <w:iCs w:val="0"/>
+          <w:color w:val="auto"/>
+        </w:rPr>
+        <w:t xml:space="preserve">As of </w:t>
+      </w:r>
+      <w:r>
+        <w:rPr>
+          <w:rFonts w:asciiTheme="minorHAnsi" w:eastAsiaTheme="minorHAnsi" w:hAnsiTheme="minorHAnsi" w:cstheme="minorBidi"/>
+          <w:b/>
+          <w:iCs w:val="0"/>
+          <w:color w:val="auto"/>
+        </w:rPr>
+        <w:t>April 2018</w:t>
+      </w:r>
+      <w:r>
+        <w:rPr>
+          <w:rFonts w:asciiTheme="minorHAnsi" w:eastAsiaTheme="minorHAnsi" w:hAnsiTheme="minorHAnsi" w:cstheme="minorBidi"/>
+          <w:iCs w:val="0"/>
+          <w:color w:val="auto"/>
+        </w:rPr>
+        <w:t>,</w:t>
+      </w:r>
+      <w:r>
+        <w:rPr>
+          <w:rFonts w:asciiTheme="minorHAnsi" w:eastAsiaTheme="minorHAnsi" w:hAnsiTheme="minorHAnsi" w:cstheme="minorBidi"/>
+          <w:iCs w:val="0"/>
+          <w:color w:val="auto"/>
+        </w:rPr>
+        <w:t xml:space="preserve"> titles which exceed </w:t>
+      </w:r>
+      <w:r>
+        <w:rPr>
+          <w:rFonts w:asciiTheme="minorHAnsi" w:eastAsiaTheme="minorHAnsi" w:hAnsiTheme="minorHAnsi" w:cstheme="minorBidi"/>
+          <w:iCs w:val="0"/>
+          <w:color w:val="auto"/>
+        </w:rPr>
+        <w:t xml:space="preserve">the call frequency to Live services at which fine grained rate limiting takes effect by 10x will not pass certification.  Additional details can be found under </w:t>
+      </w:r>
+      <w:hyperlink r:id="rId7" w:anchor="implemented-limits" w:history="1">
+        <w:r>
+          <w:rPr>
+            <w:rStyle w:val="Hyperlink"/>
+            <w:rFonts w:asciiTheme="minorHAnsi" w:eastAsiaTheme="minorHAnsi" w:hAnsiTheme="minorHAnsi" w:cstheme="minorBidi"/>
+            <w:iCs w:val="0"/>
+          </w:rPr>
+          <w:t>Xbox Live fine grained rate limiting</w:t>
+        </w:r>
+      </w:hyperlink>
+      <w:r>
+        <w:rPr>
+          <w:rFonts w:asciiTheme="minorHAnsi" w:eastAsiaTheme="minorHAnsi" w:hAnsiTheme="minorHAnsi" w:cstheme="minorBidi"/>
+          <w:iCs w:val="0"/>
+          <w:color w:val="auto"/>
+        </w:rPr>
+        <w:t>.</w:t>
+      </w:r>
+    </w:p>
+    <w:p>
+      <w:r>
+        <w:rPr>
+          <w:b/>
+          <w:color w:val="FF0000"/>
+        </w:rPr>
+        <w:t>Red</w:t>
+      </w:r>
+      <w:r>
+        <w:rPr>
+          <w:color w:val="FF0000"/>
+        </w:rPr>
+        <w:t xml:space="preserve"> </w:t>
+      </w:r>
+      <w:r>
+        <w:t xml:space="preserve">= Indicates that a title </w:t>
+      </w:r>
+      <w:r>
+        <w:rPr>
+          <w:b/>
+        </w:rPr>
+        <w:t>will not pass certification</w:t>
+      </w:r>
+      <w:r>
+        <w:t xml:space="preserve"> because it is exceeding the point at which fine grained rate limiting takes effect by 10x.</w:t>
+      </w:r>
+    </w:p>
+    <w:p>
+      <w:pPr>
+        <w:rPr>
+          <w:iCs/>
+        </w:rPr>
+      </w:pPr>
+      <w:r>
+        <w:rPr>
+          <w:b/>
+          <w:color w:val="FFC000"/>
+        </w:rPr>
+        <w:t>Yellow</w:t>
+      </w:r>
+      <w:r>
+        <w:t xml:space="preserve"> = Indicates that the indicated service is being rate limited for your title because </w:t>
+      </w:r>
+      <w:r>
+        <w:t>the</w:t>
+      </w:r>
+      <w:r>
+        <w:t xml:space="preserve"> title is exceeding the </w:t>
+      </w:r>
+      <w:r>
+        <w:t>frequency with which calls are allowed to the service</w:t>
+      </w:r>
+      <w:r>
+        <w:t xml:space="preserve">, but not exceeding the threshold that would prevent you from passing certification.  This something titles should look to resolve.  The anticipated title side effects of rate limiting are discussed in the </w:t>
+      </w:r>
+      <w:hyperlink r:id="rId8" w:history="1">
         <w:r>
           <w:rPr>
             <w:rStyle w:val="Hyperlink"/>
           </w:rPr>
-          <w:t>Xbox Live service endpoints</w:t>
+          <w:t>Xbox Live fine grained rate limiting</w:t>
         </w:r>
       </w:hyperlink>
       <w:r>
-        <w:t xml:space="preserve">, or to all of the supported endpoints. The Rules Engine will prioritize </w:t>
-      </w:r>
-      <w:r>
-        <w:t xml:space="preserve">individual rules for a specific endpoint, over </w:t>
-      </w:r>
-      <w:r>
-        <w:t>configurations</w:t>
-      </w:r>
-      <w:r>
-        <w:t xml:space="preserve"> specified for all endpoints</w:t>
-      </w:r>
-      <w:r>
-        <w:t>. When the Rules Engine finds a configuration for all s</w:t>
-      </w:r>
-      <w:r>
-        <w:t>pecified endpoints</w:t>
-      </w:r>
-      <w:r>
-        <w:t>, violations are still determined per endpoint using the rules variables found in the configuration file. This means calls will be analyzed within sets mapped per endpoint, instead of one large chunk of calls.</w:t>
-      </w:r>
-    </w:p>
-    <w:p>
-      <w:pPr>
-        <w:pStyle w:val="Heading3"/>
-      </w:pPr>
-      <w:r>
-        <w:t>Rules</w:t>
+        <w:rPr>
+          <w:iCs/>
+        </w:rPr>
+        <w:t xml:space="preserve"> article.</w:t>
+      </w:r>
+    </w:p>
+    <w:p>
+      <w:r>
+        <w:rPr>
+          <w:b/>
+          <w:color w:val="00B050"/>
+        </w:rPr>
+        <w:t>Green</w:t>
+      </w:r>
+      <w:r>
+        <w:rPr>
+          <w:color w:val="00B050"/>
+        </w:rPr>
+        <w:t xml:space="preserve"> </w:t>
+      </w:r>
+      <w:r>
+        <w:t>= Indicates that your title is making calls to Live services below the frequency at which rate limiting would take effect and is not being rate limited.</w:t>
       </w:r>
     </w:p>
     <w:p>
       <w:pPr>
         <w:pStyle w:val="Heading4"/>
       </w:pPr>
+    </w:p>
+    <w:p>
+      <w:pPr>
+        <w:pStyle w:val="Heading4"/>
+      </w:pPr>
       <w:r>
         <w:t>Call Frequency</w:t>
       </w:r>
@@ -479,6 +650,7 @@
         <w:pStyle w:val="Heading4"/>
       </w:pPr>
       <w:r>
+        <w:lastRenderedPageBreak/>
         <w:t>Small Batch Detection Rule</w:t>
       </w:r>
     </w:p>
@@ -507,8 +679,8 @@
       <w:pPr>
         <w:pStyle w:val="Heading2"/>
       </w:pPr>
-      <w:bookmarkStart w:id="0" w:name="_Supported_Endpoints"/>
-      <w:bookmarkEnd w:id="0"/>
+      <w:bookmarkStart w:id="1" w:name="_Supported_Endpoints"/>
+      <w:bookmarkEnd w:id="1"/>
       <w:r>
         <w:t>Supported Endpoints</w:t>
       </w:r>
@@ -649,7 +821,7 @@
         <w:spacing w:after="0"/>
       </w:pPr>
       <w:r>
-        <w:t>profile.xboxlive.com</w:t>
+        <w:t>reputation.xboxlive.com</w:t>
       </w:r>
     </w:p>
     <w:p>
@@ -662,7 +834,7 @@
         <w:spacing w:after="0"/>
       </w:pPr>
       <w:r>
-        <w:t>reputation.xboxlive.com</w:t>
+        <w:t>client-strings.xboxlive.com</w:t>
       </w:r>
     </w:p>
     <w:p>
@@ -672,11 +844,10 @@
           <w:ilvl w:val="0"/>
           <w:numId w:val="2"/>
         </w:numPr>
-        <w:spacing w:after="0" w:line="240" w:lineRule="auto"/>
-        <w:ind w:left="360" w:firstLine="0"/>
-      </w:pPr>
-      <w:r>
-        <w:t>client-strings.xboxlive.com</w:t>
+        <w:spacing w:after="0"/>
+      </w:pPr>
+      <w:r>
+        <w:t>privacy.xboxlive.com</w:t>
       </w:r>
     </w:p>
     <w:p>
@@ -686,11 +857,10 @@
           <w:ilvl w:val="0"/>
           <w:numId w:val="2"/>
         </w:numPr>
-        <w:spacing w:after="0" w:line="240" w:lineRule="auto"/>
-        <w:ind w:left="360" w:firstLine="0"/>
-      </w:pPr>
-      <w:r>
-        <w:t>privacy.xboxlive.com</w:t>
+        <w:spacing w:after="0"/>
+      </w:pPr>
+      <w:r>
+        <w:t>sessiondirectory.xboxlive.com</w:t>
       </w:r>
     </w:p>
     <w:p>
@@ -700,11 +870,10 @@
           <w:ilvl w:val="0"/>
           <w:numId w:val="2"/>
         </w:numPr>
-        <w:spacing w:after="0" w:line="240" w:lineRule="auto"/>
-        <w:ind w:left="360" w:firstLine="0"/>
-      </w:pPr>
-      <w:r>
-        <w:t>sessiondirectory.xboxlive.com</w:t>
+        <w:spacing w:after="0"/>
+      </w:pPr>
+      <w:r>
+        <w:t>social.xboxlive.com</w:t>
       </w:r>
     </w:p>
     <w:p>
@@ -714,11 +883,10 @@
           <w:ilvl w:val="0"/>
           <w:numId w:val="2"/>
         </w:numPr>
-        <w:spacing w:after="0" w:line="240" w:lineRule="auto"/>
-        <w:ind w:left="360" w:firstLine="0"/>
-      </w:pPr>
-      <w:r>
-        <w:t>social.xboxlive.com</w:t>
+        <w:spacing w:after="0"/>
+      </w:pPr>
+      <w:r>
+        <w:t>titlestorage.xboxlive.com</w:t>
       </w:r>
     </w:p>
     <w:p>
@@ -728,11 +896,10 @@
           <w:ilvl w:val="0"/>
           <w:numId w:val="2"/>
         </w:numPr>
-        <w:spacing w:after="0" w:line="240" w:lineRule="auto"/>
-        <w:ind w:left="360" w:firstLine="0"/>
-      </w:pPr>
-      <w:r>
-        <w:t>titlestorage.xboxlive.com</w:t>
+        <w:spacing w:after="0"/>
+      </w:pPr>
+      <w:r>
+        <w:t>presence.xboxlive.com</w:t>
       </w:r>
     </w:p>
     <w:p>
@@ -742,11 +909,10 @@
           <w:ilvl w:val="0"/>
           <w:numId w:val="2"/>
         </w:numPr>
-        <w:spacing w:after="0" w:line="240" w:lineRule="auto"/>
-        <w:ind w:left="360" w:firstLine="0"/>
-      </w:pPr>
-      <w:r>
-        <w:t>userpresence.xboxlive.com</w:t>
+        <w:spacing w:after="0"/>
+      </w:pPr>
+      <w:r>
+        <w:t>data-vef.xboxlive.com</w:t>
       </w:r>
     </w:p>
     <w:p>
@@ -756,12 +922,44 @@
           <w:ilvl w:val="0"/>
           <w:numId w:val="2"/>
         </w:numPr>
-        <w:spacing w:after="120" w:line="240" w:lineRule="auto"/>
-        <w:ind w:left="360" w:firstLine="0"/>
-      </w:pPr>
-      <w:r>
-        <w:t>data-vef.xboxlive.com</w:t>
-      </w:r>
+        <w:spacing w:after="0"/>
+      </w:pPr>
+      <w:r>
+        <w:t>clubhub.xboxlive.com</w:t>
+      </w:r>
+    </w:p>
+    <w:p>
+      <w:pPr>
+        <w:pStyle w:val="Code"/>
+        <w:numPr>
+          <w:ilvl w:val="0"/>
+          <w:numId w:val="2"/>
+        </w:numPr>
+        <w:spacing w:after="0"/>
+      </w:pPr>
+      <w:r>
+        <w:t>userposts.xboxlive.com</w:t>
+      </w:r>
+    </w:p>
+    <w:p>
+      <w:pPr>
+        <w:pStyle w:val="Code"/>
+        <w:numPr>
+          <w:ilvl w:val="0"/>
+          <w:numId w:val="2"/>
+        </w:numPr>
+        <w:spacing w:after="0"/>
+      </w:pPr>
+      <w:r>
+        <w:t>statswrite.xboxlive.com</w:t>
+      </w:r>
+    </w:p>
+    <w:p>
+      <w:pPr>
+        <w:pStyle w:val="Code"/>
+        <w:spacing w:after="0"/>
+        <w:ind w:left="360"/>
+      </w:pPr>
     </w:p>
     <w:p>
       <w:r>
@@ -809,159 +1007,12 @@
         <w:rPr>
           <w:noProof/>
         </w:rPr>
+        <w:lastRenderedPageBreak/>
         <w:drawing>
-          <wp:inline distT="0" distB="0" distL="0" distR="0" wp14:anchorId="611E330C" wp14:editId="5B8649F2">
+          <wp:inline distT="0" distB="0" distL="0" distR="0" wp14:anchorId="5B62B2F1" wp14:editId="7477A62F">
             <wp:extent cx="5943600" cy="6285865"/>
             <wp:effectExtent l="0" t="0" r="0" b="635"/>
             <wp:docPr id="3" name="Picture 3"/>
-            <wp:cNvGraphicFramePr>
-              <a:graphicFrameLocks xmlns:a="http://schemas.openxmlformats.org/drawingml/2006/main" noChangeAspect="1"/>
-            </wp:cNvGraphicFramePr>
-            <a:graphic xmlns:a="http://schemas.openxmlformats.org/drawingml/2006/main">
-              <a:graphicData uri="http://schemas.openxmlformats.org/drawingml/2006/picture">
-                <pic:pic xmlns:pic="http://schemas.openxmlformats.org/drawingml/2006/picture">
-                  <pic:nvPicPr>
-                    <pic:cNvPr id="1" name=""/>
-                    <pic:cNvPicPr/>
-                  </pic:nvPicPr>
-                  <pic:blipFill>
-                    <a:blip r:embed="rId7"/>
-                    <a:stretch>
-                      <a:fillRect/>
-                    </a:stretch>
-                  </pic:blipFill>
-                  <pic:spPr>
-                    <a:xfrm>
-                      <a:off x="0" y="0"/>
-                      <a:ext cx="5943600" cy="6285865"/>
-                    </a:xfrm>
-                    <a:prstGeom prst="rect">
-                      <a:avLst/>
-                    </a:prstGeom>
-                  </pic:spPr>
-                </pic:pic>
-              </a:graphicData>
-            </a:graphic>
-          </wp:inline>
-        </w:drawing>
-      </w:r>
-    </w:p>
-    <w:p>
-      <w:r>
-        <w:t xml:space="preserve">The matrix at the top will show a summary of the </w:t>
-      </w:r>
-      <w:r>
-        <w:t>violations found for each rule configuration</w:t>
-      </w:r>
-      <w:r>
-        <w:t xml:space="preserve"> per endpoint</w:t>
-      </w:r>
-      <w:r>
-        <w:t xml:space="preserve">. Violations </w:t>
-      </w:r>
-      <w:r>
-        <w:t>will</w:t>
-      </w:r>
-      <w:r>
-        <w:t xml:space="preserve"> be deemed as errors is </w:t>
-      </w:r>
-      <w:r>
-        <w:t>call limits are being exceeded</w:t>
-      </w:r>
-      <w:r>
-        <w:t xml:space="preserve">, </w:t>
-      </w:r>
-      <w:r>
-        <w:t xml:space="preserve">as this might be cause you to be rate limited.  Other violations </w:t>
-      </w:r>
-      <w:r>
-        <w:t>will be shown as warnings.</w:t>
-      </w:r>
-    </w:p>
-    <w:p>
-      <w:r>
-        <w:t>The details about each rule will be shown near the bottom.  The list will be sorted by endpoint, and within each endpoint, the details on each rule can be seen.  You can also click on a cell in the matrix to automatically jump to the calls corresponding to that rule violation.</w:t>
-      </w:r>
-    </w:p>
-    <w:p>
-      <w:r>
-        <w:t>You can click on a particular rule within an endpoint to expand out the rule and get some more information as in the below screenshot.</w:t>
-      </w:r>
-    </w:p>
-    <w:p>
-      <w:r>
-        <w:rPr>
-          <w:noProof/>
-        </w:rPr>
-        <w:drawing>
-          <wp:inline distT="0" distB="0" distL="0" distR="0" wp14:anchorId="008A39B9" wp14:editId="7275789A">
-            <wp:extent cx="5943600" cy="3522980"/>
-            <wp:effectExtent l="0" t="0" r="0" b="1270"/>
-            <wp:docPr id="5" name="Picture 5"/>
-            <wp:cNvGraphicFramePr>
-              <a:graphicFrameLocks xmlns:a="http://schemas.openxmlformats.org/drawingml/2006/main" noChangeAspect="1"/>
-            </wp:cNvGraphicFramePr>
-            <a:graphic xmlns:a="http://schemas.openxmlformats.org/drawingml/2006/main">
-              <a:graphicData uri="http://schemas.openxmlformats.org/drawingml/2006/picture">
-                <pic:pic xmlns:pic="http://schemas.openxmlformats.org/drawingml/2006/picture">
-                  <pic:nvPicPr>
-                    <pic:cNvPr id="1" name=""/>
-                    <pic:cNvPicPr/>
-                  </pic:nvPicPr>
-                  <pic:blipFill>
-                    <a:blip r:embed="rId8"/>
-                    <a:stretch>
-                      <a:fillRect/>
-                    </a:stretch>
-                  </pic:blipFill>
-                  <pic:spPr>
-                    <a:xfrm>
-                      <a:off x="0" y="0"/>
-                      <a:ext cx="5943600" cy="3522980"/>
-                    </a:xfrm>
-                    <a:prstGeom prst="rect">
-                      <a:avLst/>
-                    </a:prstGeom>
-                  </pic:spPr>
-                </pic:pic>
-              </a:graphicData>
-            </a:graphic>
-          </wp:inline>
-        </w:drawing>
-      </w:r>
-    </w:p>
-    <w:p>
-      <w:r>
-        <w:t>In the</w:t>
-      </w:r>
-      <w:r>
-        <w:t xml:space="preserve"> above example it can be seen that one endpoint has violated the burst rule, with 6 violations.  The expanded burst </w:t>
-      </w:r>
-      <w:r>
-        <w:t>is showing</w:t>
-      </w:r>
-      <w:r>
-        <w:t xml:space="preserve"> 4 calls to the privacy endpoint over the course of 2 seconds.</w:t>
-      </w:r>
-    </w:p>
-    <w:p>
-      <w:r>
-        <w:t xml:space="preserve">You can click on an individual call </w:t>
-      </w:r>
-      <w:r>
-        <w:t>to get the request body.</w:t>
-      </w:r>
-    </w:p>
-    <w:p>
-      <w:r>
-        <w:rPr>
-          <w:noProof/>
-        </w:rPr>
-        <w:drawing>
-          <wp:inline distT="0" distB="0" distL="0" distR="0" wp14:anchorId="79B74F71" wp14:editId="371D5E5D">
-            <wp:extent cx="5943600" cy="4134485"/>
-            <wp:effectExtent l="0" t="0" r="0" b="0"/>
-            <wp:docPr id="7" name="Picture 7"/>
             <wp:cNvGraphicFramePr>
               <a:graphicFrameLocks xmlns:a="http://schemas.openxmlformats.org/drawingml/2006/main" noChangeAspect="1"/>
             </wp:cNvGraphicFramePr>
@@ -981,7 +1032,7 @@
                   <pic:spPr>
                     <a:xfrm>
                       <a:off x="0" y="0"/>
-                      <a:ext cx="5943600" cy="4134485"/>
+                      <a:ext cx="5943600" cy="6285865"/>
                     </a:xfrm>
                     <a:prstGeom prst="rect">
                       <a:avLst/>
@@ -996,99 +1047,44 @@
     </w:p>
     <w:p>
       <w:r>
-        <w:t xml:space="preserve">The </w:t>
-      </w:r>
-      <w:r>
-        <w:t xml:space="preserve">IDs </w:t>
-      </w:r>
-      <w:r>
-        <w:t xml:space="preserve">shown </w:t>
-      </w:r>
-      <w:r>
-        <w:t>originate from those ge</w:t>
-      </w:r>
-      <w:r>
-        <w:t>nerated by the source log file.</w:t>
-      </w:r>
-    </w:p>
-    <w:p>
-      <w:pPr>
-        <w:pStyle w:val="ListParagraph"/>
-        <w:numPr>
-          <w:ilvl w:val="0"/>
-          <w:numId w:val="3"/>
-        </w:numPr>
-      </w:pPr>
-      <w:r>
-        <w:rPr>
-          <w:rFonts w:eastAsia="Calibri"/>
-        </w:rPr>
-        <w:t>CSV IDs originate from either XSAPI 1.0 breadcrumb IDs</w:t>
-      </w:r>
-    </w:p>
-    <w:p>
-      <w:pPr>
-        <w:pStyle w:val="ListParagraph"/>
-        <w:numPr>
-          <w:ilvl w:val="0"/>
-          <w:numId w:val="3"/>
-        </w:numPr>
-      </w:pPr>
-      <w:r>
-        <w:t xml:space="preserve">JSON IDs originate from either XSAPI 1.0 breadcrumb IDs or Xbox Live Service CorrelationIDs. </w:t>
-      </w:r>
-    </w:p>
-    <w:p>
-      <w:pPr>
-        <w:pStyle w:val="ListParagraph"/>
-        <w:numPr>
-          <w:ilvl w:val="0"/>
-          <w:numId w:val="3"/>
-        </w:numPr>
-      </w:pPr>
-      <w:r>
-        <w:t xml:space="preserve">SAZ IDs originate from Fiddler frame cell data. *PLEASE NOTE* If Fiddler is run with "check for updates" turned on, Fiddler captures will have frame numbers off by one. We apologize for this inconvenience. </w:t>
-      </w:r>
-    </w:p>
-    <w:p>
-      <w:r>
-        <w:t xml:space="preserve">One other option on the main page is you can select whether you want to view endpoint information, or APIs.  For example, the default URI option would show </w:t>
-      </w:r>
-      <w:hyperlink r:id="rId10" w:history="1">
-        <w:r>
-          <w:rPr>
-            <w:rStyle w:val="CodeChar"/>
-          </w:rPr>
-          <w:t>https://userstats.xboxlive.com/batch?operation=read</w:t>
-        </w:r>
-      </w:hyperlink>
-      <w:r>
-        <w:t xml:space="preserve"> and the C++ option would show </w:t>
-      </w:r>
-      <w:r>
-        <w:rPr>
-          <w:rStyle w:val="CodeChar"/>
-        </w:rPr>
-        <w:t>user_statistics_service::get_multiple_user_statistics(_for_multiple_service_configurations)</w:t>
-      </w:r>
-      <w:r>
-        <w:t xml:space="preserve"> which is the API that calls that URI.</w:t>
-      </w:r>
-    </w:p>
-    <w:p>
-      <w:pPr>
-        <w:pStyle w:val="Heading2"/>
-      </w:pPr>
-      <w:r>
-        <w:t>Graphs</w:t>
-      </w:r>
-    </w:p>
-    <w:p>
-      <w:r>
-        <w:t>A</w:t>
-      </w:r>
-      <w:r>
-        <w:t xml:space="preserve"> visual overview of your title’s traffic per endpoint, can be seen by clicking on the graphs button in the top navigation buttons.</w:t>
+        <w:t xml:space="preserve">The matrix at the top will show a summary of the </w:t>
+      </w:r>
+      <w:r>
+        <w:t>violations found for each rule configuration</w:t>
+      </w:r>
+      <w:r>
+        <w:t xml:space="preserve"> per endpoint</w:t>
+      </w:r>
+      <w:r>
+        <w:t xml:space="preserve">. Violations </w:t>
+      </w:r>
+      <w:r>
+        <w:t>will</w:t>
+      </w:r>
+      <w:r>
+        <w:t xml:space="preserve"> be deemed as errors is </w:t>
+      </w:r>
+      <w:r>
+        <w:t>call limits are being exceeded</w:t>
+      </w:r>
+      <w:r>
+        <w:t xml:space="preserve">, </w:t>
+      </w:r>
+      <w:r>
+        <w:t xml:space="preserve">as this might be cause you to be rate limited.  Other violations </w:t>
+      </w:r>
+      <w:r>
+        <w:t>will be shown as warnings.</w:t>
+      </w:r>
+    </w:p>
+    <w:p>
+      <w:r>
+        <w:t>The details about each rule will be shown near the bottom.  The list will be sorted by endpoint, and within each endpoint, the details on each rule can be seen.  You can also click on a cell in the matrix to automatically jump to the calls corresponding to that rule violation.</w:t>
+      </w:r>
+    </w:p>
+    <w:p>
+      <w:r>
+        <w:t>You can click on a particular rule within an endpoint to expand out the rule and get some more information as in the below screenshot.</w:t>
       </w:r>
     </w:p>
     <w:p>
@@ -1096,11 +1092,77 @@
         <w:rPr>
           <w:noProof/>
         </w:rPr>
+        <w:lastRenderedPageBreak/>
         <w:drawing>
-          <wp:inline distT="0" distB="0" distL="0" distR="0" wp14:anchorId="69905F20" wp14:editId="1132BA05">
-            <wp:extent cx="5943600" cy="687705"/>
+          <wp:inline distT="0" distB="0" distL="0" distR="0" wp14:anchorId="2D2F42B9" wp14:editId="091F918C">
+            <wp:extent cx="5943600" cy="3522980"/>
+            <wp:effectExtent l="0" t="0" r="0" b="1270"/>
+            <wp:docPr id="5" name="Picture 5"/>
+            <wp:cNvGraphicFramePr>
+              <a:graphicFrameLocks xmlns:a="http://schemas.openxmlformats.org/drawingml/2006/main" noChangeAspect="1"/>
+            </wp:cNvGraphicFramePr>
+            <a:graphic xmlns:a="http://schemas.openxmlformats.org/drawingml/2006/main">
+              <a:graphicData uri="http://schemas.openxmlformats.org/drawingml/2006/picture">
+                <pic:pic xmlns:pic="http://schemas.openxmlformats.org/drawingml/2006/picture">
+                  <pic:nvPicPr>
+                    <pic:cNvPr id="1" name=""/>
+                    <pic:cNvPicPr/>
+                  </pic:nvPicPr>
+                  <pic:blipFill>
+                    <a:blip r:embed="rId10"/>
+                    <a:stretch>
+                      <a:fillRect/>
+                    </a:stretch>
+                  </pic:blipFill>
+                  <pic:spPr>
+                    <a:xfrm>
+                      <a:off x="0" y="0"/>
+                      <a:ext cx="5943600" cy="3522980"/>
+                    </a:xfrm>
+                    <a:prstGeom prst="rect">
+                      <a:avLst/>
+                    </a:prstGeom>
+                  </pic:spPr>
+                </pic:pic>
+              </a:graphicData>
+            </a:graphic>
+          </wp:inline>
+        </w:drawing>
+      </w:r>
+    </w:p>
+    <w:p>
+      <w:r>
+        <w:t>In the</w:t>
+      </w:r>
+      <w:r>
+        <w:t xml:space="preserve"> above example it can be seen that one endpoint has violated the burst rule, with 6 violations.  The expanded burst </w:t>
+      </w:r>
+      <w:r>
+        <w:t>is showing</w:t>
+      </w:r>
+      <w:r>
+        <w:t xml:space="preserve"> 4 calls to the privacy endpoint over the course of 2 seconds.</w:t>
+      </w:r>
+    </w:p>
+    <w:p>
+      <w:r>
+        <w:t xml:space="preserve">You can click on an individual call </w:t>
+      </w:r>
+      <w:r>
+        <w:t>to get the request body.</w:t>
+      </w:r>
+    </w:p>
+    <w:p>
+      <w:r>
+        <w:rPr>
+          <w:noProof/>
+        </w:rPr>
+        <w:lastRenderedPageBreak/>
+        <w:drawing>
+          <wp:inline distT="0" distB="0" distL="0" distR="0" wp14:anchorId="1B1F4F46" wp14:editId="1B30F8BD">
+            <wp:extent cx="5943600" cy="4134485"/>
             <wp:effectExtent l="0" t="0" r="0" b="0"/>
-            <wp:docPr id="9" name="Picture 9"/>
+            <wp:docPr id="7" name="Picture 7"/>
             <wp:cNvGraphicFramePr>
               <a:graphicFrameLocks xmlns:a="http://schemas.openxmlformats.org/drawingml/2006/main" noChangeAspect="1"/>
             </wp:cNvGraphicFramePr>
@@ -1120,6 +1182,146 @@
                   <pic:spPr>
                     <a:xfrm>
                       <a:off x="0" y="0"/>
+                      <a:ext cx="5943600" cy="4134485"/>
+                    </a:xfrm>
+                    <a:prstGeom prst="rect">
+                      <a:avLst/>
+                    </a:prstGeom>
+                  </pic:spPr>
+                </pic:pic>
+              </a:graphicData>
+            </a:graphic>
+          </wp:inline>
+        </w:drawing>
+      </w:r>
+    </w:p>
+    <w:p>
+      <w:r>
+        <w:t xml:space="preserve">The </w:t>
+      </w:r>
+      <w:r>
+        <w:t xml:space="preserve">IDs </w:t>
+      </w:r>
+      <w:r>
+        <w:t xml:space="preserve">shown </w:t>
+      </w:r>
+      <w:r>
+        <w:t>originate from those ge</w:t>
+      </w:r>
+      <w:r>
+        <w:t>nerated by the source log file.</w:t>
+      </w:r>
+    </w:p>
+    <w:p>
+      <w:pPr>
+        <w:pStyle w:val="ListParagraph"/>
+        <w:numPr>
+          <w:ilvl w:val="0"/>
+          <w:numId w:val="3"/>
+        </w:numPr>
+      </w:pPr>
+      <w:r>
+        <w:rPr>
+          <w:rFonts w:eastAsia="Calibri"/>
+        </w:rPr>
+        <w:t>CSV IDs originate from either XSAPI 1.0 breadcrumb IDs</w:t>
+      </w:r>
+    </w:p>
+    <w:p>
+      <w:pPr>
+        <w:pStyle w:val="ListParagraph"/>
+        <w:numPr>
+          <w:ilvl w:val="0"/>
+          <w:numId w:val="3"/>
+        </w:numPr>
+      </w:pPr>
+      <w:r>
+        <w:t xml:space="preserve">JSON IDs originate from either XSAPI 1.0 breadcrumb IDs or Xbox Live Service CorrelationIDs. </w:t>
+      </w:r>
+    </w:p>
+    <w:p>
+      <w:pPr>
+        <w:pStyle w:val="ListParagraph"/>
+        <w:numPr>
+          <w:ilvl w:val="0"/>
+          <w:numId w:val="3"/>
+        </w:numPr>
+      </w:pPr>
+      <w:r>
+        <w:t xml:space="preserve">SAZ IDs originate from Fiddler frame cell data. *PLEASE NOTE* If Fiddler is run with "check for updates" turned on, Fiddler captures will have frame numbers off by one. We apologize for this inconvenience. </w:t>
+      </w:r>
+    </w:p>
+    <w:p>
+      <w:r>
+        <w:t xml:space="preserve">One other option on the main page is you can select whether you want to view endpoint information, or APIs.  For example, the default URI option would show </w:t>
+      </w:r>
+      <w:hyperlink r:id="rId12" w:history="1">
+        <w:r>
+          <w:rPr>
+            <w:rStyle w:val="CodeChar"/>
+          </w:rPr>
+          <w:t>https://userstats.xboxlive.com/batch?operation=read</w:t>
+        </w:r>
+      </w:hyperlink>
+      <w:r>
+        <w:t xml:space="preserve"> and the C++ option would show </w:t>
+      </w:r>
+      <w:r>
+        <w:rPr>
+          <w:rStyle w:val="CodeChar"/>
+        </w:rPr>
+        <w:t>user_statistics_service::get_multiple_user_statistics(_for_multiple_service_configurations)</w:t>
+      </w:r>
+      <w:r>
+        <w:t xml:space="preserve"> which is the API that calls that URI.</w:t>
+      </w:r>
+    </w:p>
+    <w:p>
+      <w:pPr>
+        <w:pStyle w:val="Heading2"/>
+      </w:pPr>
+      <w:r>
+        <w:t>Graphs</w:t>
+      </w:r>
+    </w:p>
+    <w:p>
+      <w:r>
+        <w:t>A</w:t>
+      </w:r>
+      <w:r>
+        <w:t xml:space="preserve"> visual overview of your title’s traffic per endpoint, can be seen by clicking on the graphs button in the top navigation buttons.</w:t>
+      </w:r>
+    </w:p>
+    <w:p>
+      <w:r>
+        <w:rPr>
+          <w:noProof/>
+        </w:rPr>
+        <w:lastRenderedPageBreak/>
+        <w:drawing>
+          <wp:inline distT="0" distB="0" distL="0" distR="0" wp14:anchorId="40C32900" wp14:editId="1A08C3A3">
+            <wp:extent cx="5943600" cy="687705"/>
+            <wp:effectExtent l="0" t="0" r="0" b="0"/>
+            <wp:docPr id="9" name="Picture 9"/>
+            <wp:cNvGraphicFramePr>
+              <a:graphicFrameLocks xmlns:a="http://schemas.openxmlformats.org/drawingml/2006/main" noChangeAspect="1"/>
+            </wp:cNvGraphicFramePr>
+            <a:graphic xmlns:a="http://schemas.openxmlformats.org/drawingml/2006/main">
+              <a:graphicData uri="http://schemas.openxmlformats.org/drawingml/2006/picture">
+                <pic:pic xmlns:pic="http://schemas.openxmlformats.org/drawingml/2006/picture">
+                  <pic:nvPicPr>
+                    <pic:cNvPr id="1" name=""/>
+                    <pic:cNvPicPr/>
+                  </pic:nvPicPr>
+                  <pic:blipFill>
+                    <a:blip r:embed="rId13"/>
+                    <a:stretch>
+                      <a:fillRect/>
+                    </a:stretch>
+                  </pic:blipFill>
+                  <pic:spPr>
+                    <a:xfrm>
+                      <a:off x="0" y="0"/>
                       <a:ext cx="5943600" cy="687705"/>
                     </a:xfrm>
                     <a:prstGeom prst="rect">
@@ -1144,7 +1346,7 @@
           <w:noProof/>
         </w:rPr>
         <w:drawing>
-          <wp:inline distT="0" distB="0" distL="0" distR="0" wp14:anchorId="671ED41D" wp14:editId="16AB0515">
+          <wp:inline distT="0" distB="0" distL="0" distR="0" wp14:anchorId="5D460780" wp14:editId="629A97AF">
             <wp:extent cx="5943600" cy="6986905"/>
             <wp:effectExtent l="0" t="0" r="0" b="4445"/>
             <wp:docPr id="10" name="Picture 10"/>
@@ -1159,7 +1361,7 @@
                     <pic:cNvPicPr/>
                   </pic:nvPicPr>
                   <pic:blipFill>
-                    <a:blip r:embed="rId12"/>
+                    <a:blip r:embed="rId14"/>
                     <a:stretch>
                       <a:fillRect/>
                     </a:stretch>
@@ -1182,6 +1384,7 @@
     </w:p>
     <w:p>
       <w:r>
+        <w:lastRenderedPageBreak/>
         <w:t>On the top, you see the average number of calls per endpoint over the entirety of the trace.</w:t>
       </w:r>
     </w:p>
@@ -1205,17 +1408,15 @@
           <w:rFonts w:cs="Segoe UI"/>
         </w:rPr>
       </w:pPr>
-      <w:bookmarkStart w:id="1" w:name="_GoBack"/>
-      <w:bookmarkEnd w:id="1"/>
     </w:p>
     <w:p/>
     <w:sectPr>
-      <w:headerReference w:type="even" r:id="rId13"/>
-      <w:headerReference w:type="default" r:id="rId14"/>
-      <w:footerReference w:type="even" r:id="rId15"/>
-      <w:footerReference w:type="default" r:id="rId16"/>
-      <w:headerReference w:type="first" r:id="rId17"/>
-      <w:footerReference w:type="first" r:id="rId18"/>
+      <w:headerReference w:type="even" r:id="rId15"/>
+      <w:headerReference w:type="default" r:id="rId16"/>
+      <w:footerReference w:type="even" r:id="rId17"/>
+      <w:footerReference w:type="default" r:id="rId18"/>
+      <w:headerReference w:type="first" r:id="rId19"/>
+      <w:footerReference w:type="first" r:id="rId20"/>
       <w:pgSz w:w="12240" w:h="15840"/>
       <w:pgMar w:top="1440" w:right="1440" w:bottom="1440" w:left="1440" w:header="720" w:footer="720" w:gutter="0"/>
       <w:cols w:space="720"/>
@@ -1226,7 +1427,7 @@
 </file>
 
 <file path=word/endnotes.xml><?xml version="1.0" encoding="utf-8"?>
-<w:endnotes xmlns:wpc="http://schemas.microsoft.com/office/word/2010/wordprocessingCanvas" xmlns:cx="http://schemas.microsoft.com/office/drawing/2014/chartex" xmlns:cx1="http://schemas.microsoft.com/office/drawing/2015/9/8/chartex" xmlns:mc="http://schemas.openxmlformats.org/markup-compatibility/2006" xmlns:o="urn:schemas-microsoft-com:office:office" xmlns:r="http://schemas.openxmlformats.org/officeDocument/2006/relationships" xmlns:m="http://schemas.openxmlformats.org/officeDocument/2006/math" xmlns:v="urn:schemas-microsoft-com:vml" xmlns:wp14="http://schemas.microsoft.com/office/word/2010/wordprocessingDrawing" xmlns:wp="http://schemas.openxmlformats.org/drawingml/2006/wordprocessingDrawing" xmlns:w10="urn:schemas-microsoft-com:office:word" xmlns:w="http://schemas.openxmlformats.org/wordprocessingml/2006/main" xmlns:w14="http://schemas.microsoft.com/office/word/2010/wordml" xmlns:w15="http://schemas.microsoft.com/office/word/2012/wordml" xmlns:w16se="http://schemas.microsoft.com/office/word/2015/wordml/symex" xmlns:wpg="http://schemas.microsoft.com/office/word/2010/wordprocessingGroup" xmlns:wpi="http://schemas.microsoft.com/office/word/2010/wordprocessingInk" xmlns:wne="http://schemas.microsoft.com/office/word/2006/wordml" xmlns:wps="http://schemas.microsoft.com/office/word/2010/wordprocessingShape" mc:Ignorable="w14 w15 w16se wp14">
+<w:endnotes xmlns:wpc="http://schemas.microsoft.com/office/word/2010/wordprocessingCanvas" xmlns:cx="http://schemas.microsoft.com/office/drawing/2014/chartex" xmlns:cx1="http://schemas.microsoft.com/office/drawing/2015/9/8/chartex" xmlns:cx2="http://schemas.microsoft.com/office/drawing/2015/10/21/chartex" xmlns:cx3="http://schemas.microsoft.com/office/drawing/2016/5/9/chartex" xmlns:cx4="http://schemas.microsoft.com/office/drawing/2016/5/10/chartex" xmlns:cx5="http://schemas.microsoft.com/office/drawing/2016/5/11/chartex" xmlns:cx6="http://schemas.microsoft.com/office/drawing/2016/5/12/chartex" xmlns:cx7="http://schemas.microsoft.com/office/drawing/2016/5/13/chartex" xmlns:cx8="http://schemas.microsoft.com/office/drawing/2016/5/14/chartex" xmlns:mc="http://schemas.openxmlformats.org/markup-compatibility/2006" xmlns:aink="http://schemas.microsoft.com/office/drawing/2016/ink" xmlns:am3d="http://schemas.microsoft.com/office/drawing/2017/model3d" xmlns:o="urn:schemas-microsoft-com:office:office" xmlns:r="http://schemas.openxmlformats.org/officeDocument/2006/relationships" xmlns:m="http://schemas.openxmlformats.org/officeDocument/2006/math" xmlns:v="urn:schemas-microsoft-com:vml" xmlns:wp14="http://schemas.microsoft.com/office/word/2010/wordprocessingDrawing" xmlns:wp="http://schemas.openxmlformats.org/drawingml/2006/wordprocessingDrawing" xmlns:w10="urn:schemas-microsoft-com:office:word" xmlns:w="http://schemas.openxmlformats.org/wordprocessingml/2006/main" xmlns:w14="http://schemas.microsoft.com/office/word/2010/wordml" xmlns:w15="http://schemas.microsoft.com/office/word/2012/wordml" xmlns:w16cex="http://schemas.microsoft.com/office/word/2018/wordml/cex" xmlns:w16cid="http://schemas.microsoft.com/office/word/2016/wordml/cid" xmlns:w16="http://schemas.microsoft.com/office/word/2018/wordml" xmlns:w16se="http://schemas.microsoft.com/office/word/2015/wordml/symex" xmlns:wpg="http://schemas.microsoft.com/office/word/2010/wordprocessingGroup" xmlns:wpi="http://schemas.microsoft.com/office/word/2010/wordprocessingInk" xmlns:wne="http://schemas.microsoft.com/office/word/2006/wordml" xmlns:wps="http://schemas.microsoft.com/office/word/2010/wordprocessingShape" mc:Ignorable="w14 w15 w16se w16cid w16 w16cex wp14">
   <w:endnote w:type="separator" w:id="-1">
     <w:p>
       <w:pPr>
@@ -1251,7 +1452,7 @@
 </file>
 
 <file path=word/footer1.xml><?xml version="1.0" encoding="utf-8"?>
-<w:ftr xmlns:wpc="http://schemas.microsoft.com/office/word/2010/wordprocessingCanvas" xmlns:cx="http://schemas.microsoft.com/office/drawing/2014/chartex" xmlns:cx1="http://schemas.microsoft.com/office/drawing/2015/9/8/chartex" xmlns:mc="http://schemas.openxmlformats.org/markup-compatibility/2006" xmlns:o="urn:schemas-microsoft-com:office:office" xmlns:r="http://schemas.openxmlformats.org/officeDocument/2006/relationships" xmlns:m="http://schemas.openxmlformats.org/officeDocument/2006/math" xmlns:v="urn:schemas-microsoft-com:vml" xmlns:wp14="http://schemas.microsoft.com/office/word/2010/wordprocessingDrawing" xmlns:wp="http://schemas.openxmlformats.org/drawingml/2006/wordprocessingDrawing" xmlns:w10="urn:schemas-microsoft-com:office:word" xmlns:w="http://schemas.openxmlformats.org/wordprocessingml/2006/main" xmlns:w14="http://schemas.microsoft.com/office/word/2010/wordml" xmlns:w15="http://schemas.microsoft.com/office/word/2012/wordml" xmlns:w16se="http://schemas.microsoft.com/office/word/2015/wordml/symex" xmlns:wpg="http://schemas.microsoft.com/office/word/2010/wordprocessingGroup" xmlns:wpi="http://schemas.microsoft.com/office/word/2010/wordprocessingInk" xmlns:wne="http://schemas.microsoft.com/office/word/2006/wordml" xmlns:wps="http://schemas.microsoft.com/office/word/2010/wordprocessingShape" mc:Ignorable="w14 w15 w16se wp14">
+<w:ftr xmlns:wpc="http://schemas.microsoft.com/office/word/2010/wordprocessingCanvas" xmlns:cx="http://schemas.microsoft.com/office/drawing/2014/chartex" xmlns:cx1="http://schemas.microsoft.com/office/drawing/2015/9/8/chartex" xmlns:cx2="http://schemas.microsoft.com/office/drawing/2015/10/21/chartex" xmlns:cx3="http://schemas.microsoft.com/office/drawing/2016/5/9/chartex" xmlns:cx4="http://schemas.microsoft.com/office/drawing/2016/5/10/chartex" xmlns:cx5="http://schemas.microsoft.com/office/drawing/2016/5/11/chartex" xmlns:cx6="http://schemas.microsoft.com/office/drawing/2016/5/12/chartex" xmlns:cx7="http://schemas.microsoft.com/office/drawing/2016/5/13/chartex" xmlns:cx8="http://schemas.microsoft.com/office/drawing/2016/5/14/chartex" xmlns:mc="http://schemas.openxmlformats.org/markup-compatibility/2006" xmlns:aink="http://schemas.microsoft.com/office/drawing/2016/ink" xmlns:am3d="http://schemas.microsoft.com/office/drawing/2017/model3d" xmlns:o="urn:schemas-microsoft-com:office:office" xmlns:r="http://schemas.openxmlformats.org/officeDocument/2006/relationships" xmlns:m="http://schemas.openxmlformats.org/officeDocument/2006/math" xmlns:v="urn:schemas-microsoft-com:vml" xmlns:wp14="http://schemas.microsoft.com/office/word/2010/wordprocessingDrawing" xmlns:wp="http://schemas.openxmlformats.org/drawingml/2006/wordprocessingDrawing" xmlns:w10="urn:schemas-microsoft-com:office:word" xmlns:w="http://schemas.openxmlformats.org/wordprocessingml/2006/main" xmlns:w14="http://schemas.microsoft.com/office/word/2010/wordml" xmlns:w15="http://schemas.microsoft.com/office/word/2012/wordml" xmlns:w16cex="http://schemas.microsoft.com/office/word/2018/wordml/cex" xmlns:w16cid="http://schemas.microsoft.com/office/word/2016/wordml/cid" xmlns:w16="http://schemas.microsoft.com/office/word/2018/wordml" xmlns:w16se="http://schemas.microsoft.com/office/word/2015/wordml/symex" xmlns:wpg="http://schemas.microsoft.com/office/word/2010/wordprocessingGroup" xmlns:wpi="http://schemas.microsoft.com/office/word/2010/wordprocessingInk" xmlns:wne="http://schemas.microsoft.com/office/word/2006/wordml" xmlns:wps="http://schemas.microsoft.com/office/word/2010/wordprocessingShape" mc:Ignorable="w14 w15 w16se w16cid w16 w16cex wp14">
   <w:p>
     <w:pPr>
       <w:pStyle w:val="Footer"/>
@@ -1261,7 +1462,7 @@
 </file>
 
 <file path=word/footer2.xml><?xml version="1.0" encoding="utf-8"?>
-<w:ftr xmlns:wpc="http://schemas.microsoft.com/office/word/2010/wordprocessingCanvas" xmlns:cx="http://schemas.microsoft.com/office/drawing/2014/chartex" xmlns:cx1="http://schemas.microsoft.com/office/drawing/2015/9/8/chartex" xmlns:mc="http://schemas.openxmlformats.org/markup-compatibility/2006" xmlns:o="urn:schemas-microsoft-com:office:office" xmlns:r="http://schemas.openxmlformats.org/officeDocument/2006/relationships" xmlns:m="http://schemas.openxmlformats.org/officeDocument/2006/math" xmlns:v="urn:schemas-microsoft-com:vml" xmlns:wp14="http://schemas.microsoft.com/office/word/2010/wordprocessingDrawing" xmlns:wp="http://schemas.openxmlformats.org/drawingml/2006/wordprocessingDrawing" xmlns:w10="urn:schemas-microsoft-com:office:word" xmlns:w="http://schemas.openxmlformats.org/wordprocessingml/2006/main" xmlns:w14="http://schemas.microsoft.com/office/word/2010/wordml" xmlns:w15="http://schemas.microsoft.com/office/word/2012/wordml" xmlns:w16se="http://schemas.microsoft.com/office/word/2015/wordml/symex" xmlns:wpg="http://schemas.microsoft.com/office/word/2010/wordprocessingGroup" xmlns:wpi="http://schemas.microsoft.com/office/word/2010/wordprocessingInk" xmlns:wne="http://schemas.microsoft.com/office/word/2006/wordml" xmlns:wps="http://schemas.microsoft.com/office/word/2010/wordprocessingShape" mc:Ignorable="w14 w15 w16se wp14">
+<w:ftr xmlns:wpc="http://schemas.microsoft.com/office/word/2010/wordprocessingCanvas" xmlns:cx="http://schemas.microsoft.com/office/drawing/2014/chartex" xmlns:cx1="http://schemas.microsoft.com/office/drawing/2015/9/8/chartex" xmlns:cx2="http://schemas.microsoft.com/office/drawing/2015/10/21/chartex" xmlns:cx3="http://schemas.microsoft.com/office/drawing/2016/5/9/chartex" xmlns:cx4="http://schemas.microsoft.com/office/drawing/2016/5/10/chartex" xmlns:cx5="http://schemas.microsoft.com/office/drawing/2016/5/11/chartex" xmlns:cx6="http://schemas.microsoft.com/office/drawing/2016/5/12/chartex" xmlns:cx7="http://schemas.microsoft.com/office/drawing/2016/5/13/chartex" xmlns:cx8="http://schemas.microsoft.com/office/drawing/2016/5/14/chartex" xmlns:mc="http://schemas.openxmlformats.org/markup-compatibility/2006" xmlns:aink="http://schemas.microsoft.com/office/drawing/2016/ink" xmlns:am3d="http://schemas.microsoft.com/office/drawing/2017/model3d" xmlns:o="urn:schemas-microsoft-com:office:office" xmlns:r="http://schemas.openxmlformats.org/officeDocument/2006/relationships" xmlns:m="http://schemas.openxmlformats.org/officeDocument/2006/math" xmlns:v="urn:schemas-microsoft-com:vml" xmlns:wp14="http://schemas.microsoft.com/office/word/2010/wordprocessingDrawing" xmlns:wp="http://schemas.openxmlformats.org/drawingml/2006/wordprocessingDrawing" xmlns:w10="urn:schemas-microsoft-com:office:word" xmlns:w="http://schemas.openxmlformats.org/wordprocessingml/2006/main" xmlns:w14="http://schemas.microsoft.com/office/word/2010/wordml" xmlns:w15="http://schemas.microsoft.com/office/word/2012/wordml" xmlns:w16cex="http://schemas.microsoft.com/office/word/2018/wordml/cex" xmlns:w16cid="http://schemas.microsoft.com/office/word/2016/wordml/cid" xmlns:w16="http://schemas.microsoft.com/office/word/2018/wordml" xmlns:w16se="http://schemas.microsoft.com/office/word/2015/wordml/symex" xmlns:wpg="http://schemas.microsoft.com/office/word/2010/wordprocessingGroup" xmlns:wpi="http://schemas.microsoft.com/office/word/2010/wordprocessingInk" xmlns:wne="http://schemas.microsoft.com/office/word/2006/wordml" xmlns:wps="http://schemas.microsoft.com/office/word/2010/wordprocessingShape" mc:Ignorable="w14 w15 w16se w16cid w16 w16cex wp14">
   <w:p>
     <w:pPr>
       <w:pStyle w:val="Footer"/>
@@ -1271,7 +1472,7 @@
 </file>
 
 <file path=word/footer3.xml><?xml version="1.0" encoding="utf-8"?>
-<w:ftr xmlns:wpc="http://schemas.microsoft.com/office/word/2010/wordprocessingCanvas" xmlns:cx="http://schemas.microsoft.com/office/drawing/2014/chartex" xmlns:cx1="http://schemas.microsoft.com/office/drawing/2015/9/8/chartex" xmlns:mc="http://schemas.openxmlformats.org/markup-compatibility/2006" xmlns:o="urn:schemas-microsoft-com:office:office" xmlns:r="http://schemas.openxmlformats.org/officeDocument/2006/relationships" xmlns:m="http://schemas.openxmlformats.org/officeDocument/2006/math" xmlns:v="urn:schemas-microsoft-com:vml" xmlns:wp14="http://schemas.microsoft.com/office/word/2010/wordprocessingDrawing" xmlns:wp="http://schemas.openxmlformats.org/drawingml/2006/wordprocessingDrawing" xmlns:w10="urn:schemas-microsoft-com:office:word" xmlns:w="http://schemas.openxmlformats.org/wordprocessingml/2006/main" xmlns:w14="http://schemas.microsoft.com/office/word/2010/wordml" xmlns:w15="http://schemas.microsoft.com/office/word/2012/wordml" xmlns:w16se="http://schemas.microsoft.com/office/word/2015/wordml/symex" xmlns:wpg="http://schemas.microsoft.com/office/word/2010/wordprocessingGroup" xmlns:wpi="http://schemas.microsoft.com/office/word/2010/wordprocessingInk" xmlns:wne="http://schemas.microsoft.com/office/word/2006/wordml" xmlns:wps="http://schemas.microsoft.com/office/word/2010/wordprocessingShape" mc:Ignorable="w14 w15 w16se wp14">
+<w:ftr xmlns:wpc="http://schemas.microsoft.com/office/word/2010/wordprocessingCanvas" xmlns:cx="http://schemas.microsoft.com/office/drawing/2014/chartex" xmlns:cx1="http://schemas.microsoft.com/office/drawing/2015/9/8/chartex" xmlns:cx2="http://schemas.microsoft.com/office/drawing/2015/10/21/chartex" xmlns:cx3="http://schemas.microsoft.com/office/drawing/2016/5/9/chartex" xmlns:cx4="http://schemas.microsoft.com/office/drawing/2016/5/10/chartex" xmlns:cx5="http://schemas.microsoft.com/office/drawing/2016/5/11/chartex" xmlns:cx6="http://schemas.microsoft.com/office/drawing/2016/5/12/chartex" xmlns:cx7="http://schemas.microsoft.com/office/drawing/2016/5/13/chartex" xmlns:cx8="http://schemas.microsoft.com/office/drawing/2016/5/14/chartex" xmlns:mc="http://schemas.openxmlformats.org/markup-compatibility/2006" xmlns:aink="http://schemas.microsoft.com/office/drawing/2016/ink" xmlns:am3d="http://schemas.microsoft.com/office/drawing/2017/model3d" xmlns:o="urn:schemas-microsoft-com:office:office" xmlns:r="http://schemas.openxmlformats.org/officeDocument/2006/relationships" xmlns:m="http://schemas.openxmlformats.org/officeDocument/2006/math" xmlns:v="urn:schemas-microsoft-com:vml" xmlns:wp14="http://schemas.microsoft.com/office/word/2010/wordprocessingDrawing" xmlns:wp="http://schemas.openxmlformats.org/drawingml/2006/wordprocessingDrawing" xmlns:w10="urn:schemas-microsoft-com:office:word" xmlns:w="http://schemas.openxmlformats.org/wordprocessingml/2006/main" xmlns:w14="http://schemas.microsoft.com/office/word/2010/wordml" xmlns:w15="http://schemas.microsoft.com/office/word/2012/wordml" xmlns:w16cex="http://schemas.microsoft.com/office/word/2018/wordml/cex" xmlns:w16cid="http://schemas.microsoft.com/office/word/2016/wordml/cid" xmlns:w16="http://schemas.microsoft.com/office/word/2018/wordml" xmlns:w16se="http://schemas.microsoft.com/office/word/2015/wordml/symex" xmlns:wpg="http://schemas.microsoft.com/office/word/2010/wordprocessingGroup" xmlns:wpi="http://schemas.microsoft.com/office/word/2010/wordprocessingInk" xmlns:wne="http://schemas.microsoft.com/office/word/2006/wordml" xmlns:wps="http://schemas.microsoft.com/office/word/2010/wordprocessingShape" mc:Ignorable="w14 w15 w16se w16cid w16 w16cex wp14">
   <w:p>
     <w:pPr>
       <w:pStyle w:val="Footer"/>
@@ -1281,7 +1482,7 @@
 </file>
 
 <file path=word/footnotes.xml><?xml version="1.0" encoding="utf-8"?>
-<w:footnotes xmlns:wpc="http://schemas.microsoft.com/office/word/2010/wordprocessingCanvas" xmlns:cx="http://schemas.microsoft.com/office/drawing/2014/chartex" xmlns:cx1="http://schemas.microsoft.com/office/drawing/2015/9/8/chartex" xmlns:mc="http://schemas.openxmlformats.org/markup-compatibility/2006" xmlns:o="urn:schemas-microsoft-com:office:office" xmlns:r="http://schemas.openxmlformats.org/officeDocument/2006/relationships" xmlns:m="http://schemas.openxmlformats.org/officeDocument/2006/math" xmlns:v="urn:schemas-microsoft-com:vml" xmlns:wp14="http://schemas.microsoft.com/office/word/2010/wordprocessingDrawing" xmlns:wp="http://schemas.openxmlformats.org/drawingml/2006/wordprocessingDrawing" xmlns:w10="urn:schemas-microsoft-com:office:word" xmlns:w="http://schemas.openxmlformats.org/wordprocessingml/2006/main" xmlns:w14="http://schemas.microsoft.com/office/word/2010/wordml" xmlns:w15="http://schemas.microsoft.com/office/word/2012/wordml" xmlns:w16se="http://schemas.microsoft.com/office/word/2015/wordml/symex" xmlns:wpg="http://schemas.microsoft.com/office/word/2010/wordprocessingGroup" xmlns:wpi="http://schemas.microsoft.com/office/word/2010/wordprocessingInk" xmlns:wne="http://schemas.microsoft.com/office/word/2006/wordml" xmlns:wps="http://schemas.microsoft.com/office/word/2010/wordprocessingShape" mc:Ignorable="w14 w15 w16se wp14">
+<w:footnotes xmlns:wpc="http://schemas.microsoft.com/office/word/2010/wordprocessingCanvas" xmlns:cx="http://schemas.microsoft.com/office/drawing/2014/chartex" xmlns:cx1="http://schemas.microsoft.com/office/drawing/2015/9/8/chartex" xmlns:cx2="http://schemas.microsoft.com/office/drawing/2015/10/21/chartex" xmlns:cx3="http://schemas.microsoft.com/office/drawing/2016/5/9/chartex" xmlns:cx4="http://schemas.microsoft.com/office/drawing/2016/5/10/chartex" xmlns:cx5="http://schemas.microsoft.com/office/drawing/2016/5/11/chartex" xmlns:cx6="http://schemas.microsoft.com/office/drawing/2016/5/12/chartex" xmlns:cx7="http://schemas.microsoft.com/office/drawing/2016/5/13/chartex" xmlns:cx8="http://schemas.microsoft.com/office/drawing/2016/5/14/chartex" xmlns:mc="http://schemas.openxmlformats.org/markup-compatibility/2006" xmlns:aink="http://schemas.microsoft.com/office/drawing/2016/ink" xmlns:am3d="http://schemas.microsoft.com/office/drawing/2017/model3d" xmlns:o="urn:schemas-microsoft-com:office:office" xmlns:r="http://schemas.openxmlformats.org/officeDocument/2006/relationships" xmlns:m="http://schemas.openxmlformats.org/officeDocument/2006/math" xmlns:v="urn:schemas-microsoft-com:vml" xmlns:wp14="http://schemas.microsoft.com/office/word/2010/wordprocessingDrawing" xmlns:wp="http://schemas.openxmlformats.org/drawingml/2006/wordprocessingDrawing" xmlns:w10="urn:schemas-microsoft-com:office:word" xmlns:w="http://schemas.openxmlformats.org/wordprocessingml/2006/main" xmlns:w14="http://schemas.microsoft.com/office/word/2010/wordml" xmlns:w15="http://schemas.microsoft.com/office/word/2012/wordml" xmlns:w16cex="http://schemas.microsoft.com/office/word/2018/wordml/cex" xmlns:w16cid="http://schemas.microsoft.com/office/word/2016/wordml/cid" xmlns:w16="http://schemas.microsoft.com/office/word/2018/wordml" xmlns:w16se="http://schemas.microsoft.com/office/word/2015/wordml/symex" xmlns:wpg="http://schemas.microsoft.com/office/word/2010/wordprocessingGroup" xmlns:wpi="http://schemas.microsoft.com/office/word/2010/wordprocessingInk" xmlns:wne="http://schemas.microsoft.com/office/word/2006/wordml" xmlns:wps="http://schemas.microsoft.com/office/word/2010/wordprocessingShape" mc:Ignorable="w14 w15 w16se w16cid w16 w16cex wp14">
   <w:footnote w:type="separator" w:id="-1">
     <w:p>
       <w:pPr>
@@ -1306,7 +1507,7 @@
 </file>
 
 <file path=word/header1.xml><?xml version="1.0" encoding="utf-8"?>
-<w:hdr xmlns:wpc="http://schemas.microsoft.com/office/word/2010/wordprocessingCanvas" xmlns:cx="http://schemas.microsoft.com/office/drawing/2014/chartex" xmlns:cx1="http://schemas.microsoft.com/office/drawing/2015/9/8/chartex" xmlns:mc="http://schemas.openxmlformats.org/markup-compatibility/2006" xmlns:o="urn:schemas-microsoft-com:office:office" xmlns:r="http://schemas.openxmlformats.org/officeDocument/2006/relationships" xmlns:m="http://schemas.openxmlformats.org/officeDocument/2006/math" xmlns:v="urn:schemas-microsoft-com:vml" xmlns:wp14="http://schemas.microsoft.com/office/word/2010/wordprocessingDrawing" xmlns:wp="http://schemas.openxmlformats.org/drawingml/2006/wordprocessingDrawing" xmlns:w10="urn:schemas-microsoft-com:office:word" xmlns:w="http://schemas.openxmlformats.org/wordprocessingml/2006/main" xmlns:w14="http://schemas.microsoft.com/office/word/2010/wordml" xmlns:w15="http://schemas.microsoft.com/office/word/2012/wordml" xmlns:w16se="http://schemas.microsoft.com/office/word/2015/wordml/symex" xmlns:wpg="http://schemas.microsoft.com/office/word/2010/wordprocessingGroup" xmlns:wpi="http://schemas.microsoft.com/office/word/2010/wordprocessingInk" xmlns:wne="http://schemas.microsoft.com/office/word/2006/wordml" xmlns:wps="http://schemas.microsoft.com/office/word/2010/wordprocessingShape" mc:Ignorable="w14 w15 w16se wp14">
+<w:hdr xmlns:wpc="http://schemas.microsoft.com/office/word/2010/wordprocessingCanvas" xmlns:cx="http://schemas.microsoft.com/office/drawing/2014/chartex" xmlns:cx1="http://schemas.microsoft.com/office/drawing/2015/9/8/chartex" xmlns:cx2="http://schemas.microsoft.com/office/drawing/2015/10/21/chartex" xmlns:cx3="http://schemas.microsoft.com/office/drawing/2016/5/9/chartex" xmlns:cx4="http://schemas.microsoft.com/office/drawing/2016/5/10/chartex" xmlns:cx5="http://schemas.microsoft.com/office/drawing/2016/5/11/chartex" xmlns:cx6="http://schemas.microsoft.com/office/drawing/2016/5/12/chartex" xmlns:cx7="http://schemas.microsoft.com/office/drawing/2016/5/13/chartex" xmlns:cx8="http://schemas.microsoft.com/office/drawing/2016/5/14/chartex" xmlns:mc="http://schemas.openxmlformats.org/markup-compatibility/2006" xmlns:aink="http://schemas.microsoft.com/office/drawing/2016/ink" xmlns:am3d="http://schemas.microsoft.com/office/drawing/2017/model3d" xmlns:o="urn:schemas-microsoft-com:office:office" xmlns:r="http://schemas.openxmlformats.org/officeDocument/2006/relationships" xmlns:m="http://schemas.openxmlformats.org/officeDocument/2006/math" xmlns:v="urn:schemas-microsoft-com:vml" xmlns:wp14="http://schemas.microsoft.com/office/word/2010/wordprocessingDrawing" xmlns:wp="http://schemas.openxmlformats.org/drawingml/2006/wordprocessingDrawing" xmlns:w10="urn:schemas-microsoft-com:office:word" xmlns:w="http://schemas.openxmlformats.org/wordprocessingml/2006/main" xmlns:w14="http://schemas.microsoft.com/office/word/2010/wordml" xmlns:w15="http://schemas.microsoft.com/office/word/2012/wordml" xmlns:w16cex="http://schemas.microsoft.com/office/word/2018/wordml/cex" xmlns:w16cid="http://schemas.microsoft.com/office/word/2016/wordml/cid" xmlns:w16="http://schemas.microsoft.com/office/word/2018/wordml" xmlns:w16se="http://schemas.microsoft.com/office/word/2015/wordml/symex" xmlns:wpg="http://schemas.microsoft.com/office/word/2010/wordprocessingGroup" xmlns:wpi="http://schemas.microsoft.com/office/word/2010/wordprocessingInk" xmlns:wne="http://schemas.microsoft.com/office/word/2006/wordml" xmlns:wps="http://schemas.microsoft.com/office/word/2010/wordprocessingShape" mc:Ignorable="w14 w15 w16se w16cid w16 w16cex wp14">
   <w:p>
     <w:pPr>
       <w:pStyle w:val="Header"/>
@@ -1316,7 +1517,7 @@
 </file>
 
 <file path=word/header2.xml><?xml version="1.0" encoding="utf-8"?>
-<w:hdr xmlns:wpc="http://schemas.microsoft.com/office/word/2010/wordprocessingCanvas" xmlns:cx="http://schemas.microsoft.com/office/drawing/2014/chartex" xmlns:cx1="http://schemas.microsoft.com/office/drawing/2015/9/8/chartex" xmlns:mc="http://schemas.openxmlformats.org/markup-compatibility/2006" xmlns:o="urn:schemas-microsoft-com:office:office" xmlns:r="http://schemas.openxmlformats.org/officeDocument/2006/relationships" xmlns:m="http://schemas.openxmlformats.org/officeDocument/2006/math" xmlns:v="urn:schemas-microsoft-com:vml" xmlns:wp14="http://schemas.microsoft.com/office/word/2010/wordprocessingDrawing" xmlns:wp="http://schemas.openxmlformats.org/drawingml/2006/wordprocessingDrawing" xmlns:w10="urn:schemas-microsoft-com:office:word" xmlns:w="http://schemas.openxmlformats.org/wordprocessingml/2006/main" xmlns:w14="http://schemas.microsoft.com/office/word/2010/wordml" xmlns:w15="http://schemas.microsoft.com/office/word/2012/wordml" xmlns:w16se="http://schemas.microsoft.com/office/word/2015/wordml/symex" xmlns:wpg="http://schemas.microsoft.com/office/word/2010/wordprocessingGroup" xmlns:wpi="http://schemas.microsoft.com/office/word/2010/wordprocessingInk" xmlns:wne="http://schemas.microsoft.com/office/word/2006/wordml" xmlns:wps="http://schemas.microsoft.com/office/word/2010/wordprocessingShape" mc:Ignorable="w14 w15 w16se wp14">
+<w:hdr xmlns:wpc="http://schemas.microsoft.com/office/word/2010/wordprocessingCanvas" xmlns:cx="http://schemas.microsoft.com/office/drawing/2014/chartex" xmlns:cx1="http://schemas.microsoft.com/office/drawing/2015/9/8/chartex" xmlns:cx2="http://schemas.microsoft.com/office/drawing/2015/10/21/chartex" xmlns:cx3="http://schemas.microsoft.com/office/drawing/2016/5/9/chartex" xmlns:cx4="http://schemas.microsoft.com/office/drawing/2016/5/10/chartex" xmlns:cx5="http://schemas.microsoft.com/office/drawing/2016/5/11/chartex" xmlns:cx6="http://schemas.microsoft.com/office/drawing/2016/5/12/chartex" xmlns:cx7="http://schemas.microsoft.com/office/drawing/2016/5/13/chartex" xmlns:cx8="http://schemas.microsoft.com/office/drawing/2016/5/14/chartex" xmlns:mc="http://schemas.openxmlformats.org/markup-compatibility/2006" xmlns:aink="http://schemas.microsoft.com/office/drawing/2016/ink" xmlns:am3d="http://schemas.microsoft.com/office/drawing/2017/model3d" xmlns:o="urn:schemas-microsoft-com:office:office" xmlns:r="http://schemas.openxmlformats.org/officeDocument/2006/relationships" xmlns:m="http://schemas.openxmlformats.org/officeDocument/2006/math" xmlns:v="urn:schemas-microsoft-com:vml" xmlns:wp14="http://schemas.microsoft.com/office/word/2010/wordprocessingDrawing" xmlns:wp="http://schemas.openxmlformats.org/drawingml/2006/wordprocessingDrawing" xmlns:w10="urn:schemas-microsoft-com:office:word" xmlns:w="http://schemas.openxmlformats.org/wordprocessingml/2006/main" xmlns:w14="http://schemas.microsoft.com/office/word/2010/wordml" xmlns:w15="http://schemas.microsoft.com/office/word/2012/wordml" xmlns:w16cex="http://schemas.microsoft.com/office/word/2018/wordml/cex" xmlns:w16cid="http://schemas.microsoft.com/office/word/2016/wordml/cid" xmlns:w16="http://schemas.microsoft.com/office/word/2018/wordml" xmlns:w16se="http://schemas.microsoft.com/office/word/2015/wordml/symex" xmlns:wpg="http://schemas.microsoft.com/office/word/2010/wordprocessingGroup" xmlns:wpi="http://schemas.microsoft.com/office/word/2010/wordprocessingInk" xmlns:wne="http://schemas.microsoft.com/office/word/2006/wordml" xmlns:wps="http://schemas.microsoft.com/office/word/2010/wordprocessingShape" mc:Ignorable="w14 w15 w16se w16cid w16 w16cex wp14">
   <w:p>
     <w:pPr>
       <w:pStyle w:val="Header"/>
@@ -1326,7 +1527,7 @@
 </file>
 
 <file path=word/header3.xml><?xml version="1.0" encoding="utf-8"?>
-<w:hdr xmlns:wpc="http://schemas.microsoft.com/office/word/2010/wordprocessingCanvas" xmlns:cx="http://schemas.microsoft.com/office/drawing/2014/chartex" xmlns:cx1="http://schemas.microsoft.com/office/drawing/2015/9/8/chartex" xmlns:mc="http://schemas.openxmlformats.org/markup-compatibility/2006" xmlns:o="urn:schemas-microsoft-com:office:office" xmlns:r="http://schemas.openxmlformats.org/officeDocument/2006/relationships" xmlns:m="http://schemas.openxmlformats.org/officeDocument/2006/math" xmlns:v="urn:schemas-microsoft-com:vml" xmlns:wp14="http://schemas.microsoft.com/office/word/2010/wordprocessingDrawing" xmlns:wp="http://schemas.openxmlformats.org/drawingml/2006/wordprocessingDrawing" xmlns:w10="urn:schemas-microsoft-com:office:word" xmlns:w="http://schemas.openxmlformats.org/wordprocessingml/2006/main" xmlns:w14="http://schemas.microsoft.com/office/word/2010/wordml" xmlns:w15="http://schemas.microsoft.com/office/word/2012/wordml" xmlns:w16se="http://schemas.microsoft.com/office/word/2015/wordml/symex" xmlns:wpg="http://schemas.microsoft.com/office/word/2010/wordprocessingGroup" xmlns:wpi="http://schemas.microsoft.com/office/word/2010/wordprocessingInk" xmlns:wne="http://schemas.microsoft.com/office/word/2006/wordml" xmlns:wps="http://schemas.microsoft.com/office/word/2010/wordprocessingShape" mc:Ignorable="w14 w15 w16se wp14">
+<w:hdr xmlns:wpc="http://schemas.microsoft.com/office/word/2010/wordprocessingCanvas" xmlns:cx="http://schemas.microsoft.com/office/drawing/2014/chartex" xmlns:cx1="http://schemas.microsoft.com/office/drawing/2015/9/8/chartex" xmlns:cx2="http://schemas.microsoft.com/office/drawing/2015/10/21/chartex" xmlns:cx3="http://schemas.microsoft.com/office/drawing/2016/5/9/chartex" xmlns:cx4="http://schemas.microsoft.com/office/drawing/2016/5/10/chartex" xmlns:cx5="http://schemas.microsoft.com/office/drawing/2016/5/11/chartex" xmlns:cx6="http://schemas.microsoft.com/office/drawing/2016/5/12/chartex" xmlns:cx7="http://schemas.microsoft.com/office/drawing/2016/5/13/chartex" xmlns:cx8="http://schemas.microsoft.com/office/drawing/2016/5/14/chartex" xmlns:mc="http://schemas.openxmlformats.org/markup-compatibility/2006" xmlns:aink="http://schemas.microsoft.com/office/drawing/2016/ink" xmlns:am3d="http://schemas.microsoft.com/office/drawing/2017/model3d" xmlns:o="urn:schemas-microsoft-com:office:office" xmlns:r="http://schemas.openxmlformats.org/officeDocument/2006/relationships" xmlns:m="http://schemas.openxmlformats.org/officeDocument/2006/math" xmlns:v="urn:schemas-microsoft-com:vml" xmlns:wp14="http://schemas.microsoft.com/office/word/2010/wordprocessingDrawing" xmlns:wp="http://schemas.openxmlformats.org/drawingml/2006/wordprocessingDrawing" xmlns:w10="urn:schemas-microsoft-com:office:word" xmlns:w="http://schemas.openxmlformats.org/wordprocessingml/2006/main" xmlns:w14="http://schemas.microsoft.com/office/word/2010/wordml" xmlns:w15="http://schemas.microsoft.com/office/word/2012/wordml" xmlns:w16cex="http://schemas.microsoft.com/office/word/2018/wordml/cex" xmlns:w16cid="http://schemas.microsoft.com/office/word/2016/wordml/cid" xmlns:w16="http://schemas.microsoft.com/office/word/2018/wordml" xmlns:w16se="http://schemas.microsoft.com/office/word/2015/wordml/symex" xmlns:wpg="http://schemas.microsoft.com/office/word/2010/wordprocessingGroup" xmlns:wpi="http://schemas.microsoft.com/office/word/2010/wordprocessingInk" xmlns:wne="http://schemas.microsoft.com/office/word/2006/wordml" xmlns:wps="http://schemas.microsoft.com/office/word/2010/wordprocessingShape" mc:Ignorable="w14 w15 w16se w16cid w16 w16cex wp14">
   <w:p>
     <w:pPr>
       <w:pStyle w:val="Header"/>
@@ -1336,7 +1537,7 @@
 </file>
 
 <file path=word/numbering.xml><?xml version="1.0" encoding="utf-8"?>
-<w:numbering xmlns:wpc="http://schemas.microsoft.com/office/word/2010/wordprocessingCanvas" xmlns:cx="http://schemas.microsoft.com/office/drawing/2014/chartex" xmlns:cx1="http://schemas.microsoft.com/office/drawing/2015/9/8/chartex" xmlns:mc="http://schemas.openxmlformats.org/markup-compatibility/2006" xmlns:o="urn:schemas-microsoft-com:office:office" xmlns:r="http://schemas.openxmlformats.org/officeDocument/2006/relationships" xmlns:m="http://schemas.openxmlformats.org/officeDocument/2006/math" xmlns:v="urn:schemas-microsoft-com:vml" xmlns:wp14="http://schemas.microsoft.com/office/word/2010/wordprocessingDrawing" xmlns:wp="http://schemas.openxmlformats.org/drawingml/2006/wordprocessingDrawing" xmlns:w10="urn:schemas-microsoft-com:office:word" xmlns:w="http://schemas.openxmlformats.org/wordprocessingml/2006/main" xmlns:w14="http://schemas.microsoft.com/office/word/2010/wordml" xmlns:w15="http://schemas.microsoft.com/office/word/2012/wordml" xmlns:w16se="http://schemas.microsoft.com/office/word/2015/wordml/symex" xmlns:wpg="http://schemas.microsoft.com/office/word/2010/wordprocessingGroup" xmlns:wpi="http://schemas.microsoft.com/office/word/2010/wordprocessingInk" xmlns:wne="http://schemas.microsoft.com/office/word/2006/wordml" xmlns:wps="http://schemas.microsoft.com/office/word/2010/wordprocessingShape" mc:Ignorable="w14 w15 w16se wp14">
+<w:numbering xmlns:wpc="http://schemas.microsoft.com/office/word/2010/wordprocessingCanvas" xmlns:cx="http://schemas.microsoft.com/office/drawing/2014/chartex" xmlns:cx1="http://schemas.microsoft.com/office/drawing/2015/9/8/chartex" xmlns:cx2="http://schemas.microsoft.com/office/drawing/2015/10/21/chartex" xmlns:cx3="http://schemas.microsoft.com/office/drawing/2016/5/9/chartex" xmlns:cx4="http://schemas.microsoft.com/office/drawing/2016/5/10/chartex" xmlns:cx5="http://schemas.microsoft.com/office/drawing/2016/5/11/chartex" xmlns:cx6="http://schemas.microsoft.com/office/drawing/2016/5/12/chartex" xmlns:cx7="http://schemas.microsoft.com/office/drawing/2016/5/13/chartex" xmlns:cx8="http://schemas.microsoft.com/office/drawing/2016/5/14/chartex" xmlns:mc="http://schemas.openxmlformats.org/markup-compatibility/2006" xmlns:aink="http://schemas.microsoft.com/office/drawing/2016/ink" xmlns:am3d="http://schemas.microsoft.com/office/drawing/2017/model3d" xmlns:o="urn:schemas-microsoft-com:office:office" xmlns:r="http://schemas.openxmlformats.org/officeDocument/2006/relationships" xmlns:m="http://schemas.openxmlformats.org/officeDocument/2006/math" xmlns:v="urn:schemas-microsoft-com:vml" xmlns:wp14="http://schemas.microsoft.com/office/word/2010/wordprocessingDrawing" xmlns:wp="http://schemas.openxmlformats.org/drawingml/2006/wordprocessingDrawing" xmlns:w10="urn:schemas-microsoft-com:office:word" xmlns:w="http://schemas.openxmlformats.org/wordprocessingml/2006/main" xmlns:w14="http://schemas.microsoft.com/office/word/2010/wordml" xmlns:w15="http://schemas.microsoft.com/office/word/2012/wordml" xmlns:w16cex="http://schemas.microsoft.com/office/word/2018/wordml/cex" xmlns:w16cid="http://schemas.microsoft.com/office/word/2016/wordml/cid" xmlns:w16="http://schemas.microsoft.com/office/word/2018/wordml" xmlns:w16se="http://schemas.microsoft.com/office/word/2015/wordml/symex" xmlns:wpg="http://schemas.microsoft.com/office/word/2010/wordprocessingGroup" xmlns:wpi="http://schemas.microsoft.com/office/word/2010/wordprocessingInk" xmlns:wne="http://schemas.microsoft.com/office/word/2006/wordml" xmlns:wps="http://schemas.microsoft.com/office/word/2010/wordprocessingShape" mc:Ignorable="w14 w15 w16se w16cid w16 w16cex wp14">
   <w:abstractNum w:abstractNumId="0" w15:restartNumberingAfterBreak="0">
     <w:nsid w:val="457E3183"/>
     <w:multiLevelType w:val="hybridMultilevel"/>
@@ -1688,7 +1889,7 @@
 </file>
 
 <file path=word/styles.xml><?xml version="1.0" encoding="utf-8"?>
-<w:styles xmlns:mc="http://schemas.openxmlformats.org/markup-compatibility/2006" xmlns:r="http://schemas.openxmlformats.org/officeDocument/2006/relationships" xmlns:w="http://schemas.openxmlformats.org/wordprocessingml/2006/main" xmlns:w14="http://schemas.microsoft.com/office/word/2010/wordml" xmlns:w15="http://schemas.microsoft.com/office/word/2012/wordml" xmlns:w16se="http://schemas.microsoft.com/office/word/2015/wordml/symex" mc:Ignorable="w14 w15 w16se">
+<w:styles xmlns:mc="http://schemas.openxmlformats.org/markup-compatibility/2006" xmlns:r="http://schemas.openxmlformats.org/officeDocument/2006/relationships" xmlns:w="http://schemas.openxmlformats.org/wordprocessingml/2006/main" xmlns:w14="http://schemas.microsoft.com/office/word/2010/wordml" xmlns:w15="http://schemas.microsoft.com/office/word/2012/wordml" xmlns:w16cex="http://schemas.microsoft.com/office/word/2018/wordml/cex" xmlns:w16cid="http://schemas.microsoft.com/office/word/2016/wordml/cid" xmlns:w16="http://schemas.microsoft.com/office/word/2018/wordml" xmlns:w16se="http://schemas.microsoft.com/office/word/2015/wordml/symex" mc:Ignorable="w14 w15 w16se w16cid w16 w16cex">
   <w:docDefaults>
     <w:rPrDefault>
       <w:rPr>
@@ -1704,7 +1905,7 @@
       </w:pPr>
     </w:pPrDefault>
   </w:docDefaults>
-  <w:latentStyles w:defLockedState="0" w:defUIPriority="99" w:defSemiHidden="0" w:defUnhideWhenUsed="0" w:defQFormat="0" w:count="371">
+  <w:latentStyles w:defLockedState="0" w:defUIPriority="99" w:defSemiHidden="0" w:defUnhideWhenUsed="0" w:defQFormat="0" w:count="376">
     <w:lsdException w:name="Normal" w:uiPriority="0" w:qFormat="1"/>
     <w:lsdException w:name="heading 1" w:uiPriority="9" w:qFormat="1"/>
     <w:lsdException w:name="heading 2" w:semiHidden="1" w:uiPriority="9" w:unhideWhenUsed="1" w:qFormat="1"/>
@@ -1810,7 +2011,6 @@
     <w:lsdException w:name="HTML Sample" w:semiHidden="1" w:unhideWhenUsed="1"/>
     <w:lsdException w:name="HTML Typewriter" w:semiHidden="1" w:unhideWhenUsed="1"/>
     <w:lsdException w:name="HTML Variable" w:semiHidden="1" w:unhideWhenUsed="1"/>
-    <w:lsdException w:name="Normal Table" w:semiHidden="1" w:unhideWhenUsed="1"/>
     <w:lsdException w:name="annotation subject" w:semiHidden="1" w:unhideWhenUsed="1"/>
     <w:lsdException w:name="No List" w:semiHidden="1" w:unhideWhenUsed="1"/>
     <w:lsdException w:name="Outline List 1" w:semiHidden="1" w:unhideWhenUsed="1"/>
@@ -1857,10 +2057,8 @@
     <w:lsdException w:name="Table Subtle 2" w:semiHidden="1" w:unhideWhenUsed="1"/>
     <w:lsdException w:name="Table Web 1" w:semiHidden="1" w:unhideWhenUsed="1"/>
     <w:lsdException w:name="Table Web 2" w:semiHidden="1" w:unhideWhenUsed="1"/>
-    <w:lsdException w:name="Table Web 3" w:semiHidden="1" w:unhideWhenUsed="1"/>
     <w:lsdException w:name="Balloon Text" w:semiHidden="1" w:unhideWhenUsed="1"/>
     <w:lsdException w:name="Table Grid" w:uiPriority="39"/>
-    <w:lsdException w:name="Table Theme" w:semiHidden="1" w:unhideWhenUsed="1"/>
     <w:lsdException w:name="Placeholder Text" w:semiHidden="1"/>
     <w:lsdException w:name="No Spacing" w:uiPriority="1" w:qFormat="1"/>
     <w:lsdException w:name="Light Shading" w:uiPriority="60"/>
@@ -2076,6 +2274,11 @@
     <w:lsdException w:name="List Table 5 Dark Accent 6" w:uiPriority="50"/>
     <w:lsdException w:name="List Table 6 Colorful Accent 6" w:uiPriority="51"/>
     <w:lsdException w:name="List Table 7 Colorful Accent 6" w:uiPriority="52"/>
+    <w:lsdException w:name="Mention" w:semiHidden="1" w:unhideWhenUsed="1"/>
+    <w:lsdException w:name="Smart Hyperlink" w:semiHidden="1" w:unhideWhenUsed="1"/>
+    <w:lsdException w:name="Hashtag" w:semiHidden="1" w:unhideWhenUsed="1"/>
+    <w:lsdException w:name="Unresolved Mention" w:semiHidden="1" w:unhideWhenUsed="1"/>
+    <w:lsdException w:name="Smart Link" w:semiHidden="1" w:unhideWhenUsed="1"/>
   </w:latentStyles>
   <w:style w:type="paragraph" w:default="1" w:styleId="Normal">
     <w:name w:val="Normal"/>
@@ -2531,6 +2734,30 @@
     <w:rPr>
       <w:rFonts w:asciiTheme="majorHAnsi" w:eastAsiaTheme="majorEastAsia" w:hAnsiTheme="majorHAnsi" w:cstheme="majorBidi"/>
       <w:color w:val="2E74B5" w:themeColor="accent1" w:themeShade="BF"/>
+    </w:rPr>
+  </w:style>
+  <w:style w:type="character" w:styleId="UnresolvedMention">
+    <w:name w:val="Unresolved Mention"/>
+    <w:basedOn w:val="DefaultParagraphFont"/>
+    <w:uiPriority w:val="99"/>
+    <w:semiHidden/>
+    <w:unhideWhenUsed/>
+    <w:rsid w:val="00004884"/>
+    <w:rPr>
+      <w:color w:val="605E5C"/>
+      <w:shd w:val="clear" w:color="auto" w:fill="E1DFDD"/>
+    </w:rPr>
+  </w:style>
+  <w:style w:type="character" w:styleId="FollowedHyperlink">
+    <w:name w:val="FollowedHyperlink"/>
+    <w:basedOn w:val="DefaultParagraphFont"/>
+    <w:uiPriority w:val="99"/>
+    <w:semiHidden/>
+    <w:unhideWhenUsed/>
+    <w:rsid w:val="00004884"/>
+    <w:rPr>
+      <w:color w:val="954F72" w:themeColor="followedHyperlink"/>
+      <w:u w:val="single"/>
     </w:rPr>
   </w:style>
 </w:styles>

</xml_diff>